<commit_message>
CRUD permissions granted to role and template simplified for testing
</commit_message>
<xml_diff>
--- a/docker/docmosis/templates/FPL-template-docmosis.docx
+++ b/docker/docmosis/templates/FPL-template-docmosis.docx
@@ -651,7 +651,7 @@
             <v:imagedata r:id="rId8" o:title=""/>
             <w10:wrap type="square"/>
           </v:shape>
-          <o:OLEObject Type="Embed" ProgID="Word.Picture.8" ShapeID="_x0000_s1026" DrawAspect="Content" ObjectID="_1619522484" r:id="rId9"/>
+          <o:OLEObject Type="Embed" ProgID="Word.Picture.8" ShapeID="_x0000_s1026" DrawAspect="Content" ObjectID="_1619607360" r:id="rId9"/>
         </w:object>
       </w:r>
       <w:bookmarkEnd w:id="0"/>
@@ -909,8 +909,9 @@
           <w:sz w:val="24"/>
           <w:szCs w:val="24"/>
         </w:rPr>
-        <w:t>&lt;&lt;rs_</w:t>
-      </w:r>
+        <w:t>&lt;&lt;</w:t>
+      </w:r>
+      <w:proofErr w:type="spellStart"/>
       <w:r>
         <w:rPr>
           <w:rFonts w:ascii="Times New Roman" w:hAnsi="Times New Roman"/>
@@ -921,76 +922,7 @@
         </w:rPr>
         <w:t>childrenNames</w:t>
       </w:r>
-      <w:r>
-        <w:rPr>
-          <w:rFonts w:ascii="Times New Roman" w:hAnsi="Times New Roman"/>
-          <w:b/>
-          <w:color w:val="FF0000"/>
-          <w:sz w:val="24"/>
-          <w:szCs w:val="24"/>
-        </w:rPr>
-        <w:t>&gt;&gt;&lt;&lt;cs_{$</w:t>
-      </w:r>
-      <w:r>
-        <w:rPr>
-          <w:rFonts w:ascii="Times New Roman" w:hAnsi="Times New Roman"/>
-          <w:b/>
-          <w:color w:val="FF0000"/>
-          <w:sz w:val="24"/>
-          <w:szCs w:val="24"/>
-        </w:rPr>
-        <w:t>idx=</w:t>
-      </w:r>
-      <w:r>
-        <w:rPr>
-          <w:rFonts w:ascii="Times New Roman" w:hAnsi="Times New Roman"/>
-          <w:b/>
-          <w:color w:val="FF0000"/>
-          <w:sz w:val="24"/>
-          <w:szCs w:val="24"/>
-        </w:rPr>
-        <w:t>1}&gt;&gt;</w:t>
-      </w:r>
-      <w:r>
-        <w:rPr>
-          <w:rFonts w:ascii="Times New Roman" w:hAnsi="Times New Roman"/>
-          <w:b/>
-          <w:color w:val="FF0000"/>
-          <w:sz w:val="24"/>
-          <w:szCs w:val="24"/>
-        </w:rPr>
-        <w:t>ren</w:t>
-      </w:r>
-      <w:r>
-        <w:rPr>
-          <w:rFonts w:ascii="Times New Roman" w:hAnsi="Times New Roman"/>
-          <w:b/>
-          <w:color w:val="FF0000"/>
-          <w:sz w:val="24"/>
-          <w:szCs w:val="24"/>
-        </w:rPr>
-        <w:t>&lt;&lt;es_&gt;&gt;</w:t>
-      </w:r>
-      <w:r>
-        <w:rPr>
-          <w:rFonts w:ascii="Times New Roman" w:hAnsi="Times New Roman"/>
-          <w:b/>
-          <w:color w:val="FF0000"/>
-          <w:sz w:val="24"/>
-          <w:szCs w:val="24"/>
-        </w:rPr>
-        <w:t>&lt;&lt;es_</w:t>
-      </w:r>
-      <w:r>
-        <w:rPr>
-          <w:rFonts w:ascii="Times New Roman" w:hAnsi="Times New Roman"/>
-          <w:b/>
-          <w:color w:val="FF0000"/>
-          <w:sz w:val="24"/>
-          <w:szCs w:val="24"/>
-        </w:rPr>
-        <w:t>childrenNames</w:t>
-      </w:r>
+      <w:proofErr w:type="spellEnd"/>
       <w:r>
         <w:rPr>
           <w:rFonts w:ascii="Times New Roman" w:hAnsi="Times New Roman"/>
@@ -1036,6 +968,27 @@
         <w:t>&lt;&lt;</w:t>
       </w:r>
       <w:proofErr w:type="spellStart"/>
+      <w:r>
+        <w:rPr>
+          <w:rFonts w:ascii="Times New Roman" w:hAnsi="Times New Roman"/>
+          <w:b/>
+          <w:color w:val="FF0000"/>
+          <w:sz w:val="24"/>
+          <w:szCs w:val="24"/>
+        </w:rPr>
+        <w:t>childrenNames</w:t>
+      </w:r>
+      <w:proofErr w:type="spellEnd"/>
+      <w:r>
+        <w:rPr>
+          <w:rFonts w:ascii="Times New Roman" w:hAnsi="Times New Roman"/>
+          <w:b/>
+          <w:color w:val="FF0000"/>
+          <w:sz w:val="24"/>
+          <w:szCs w:val="24"/>
+        </w:rPr>
+        <w:t>&gt;</w:t>
+      </w:r>
       <w:proofErr w:type="gramStart"/>
       <w:r>
         <w:rPr>
@@ -1045,18 +998,27 @@
           <w:sz w:val="24"/>
           <w:szCs w:val="24"/>
         </w:rPr>
-        <w:t>childrenNames</w:t>
-      </w:r>
-      <w:proofErr w:type="spellEnd"/>
-      <w:r>
-        <w:rPr>
-          <w:rFonts w:ascii="Times New Roman" w:hAnsi="Times New Roman"/>
-          <w:b/>
-          <w:color w:val="FF0000"/>
-          <w:sz w:val="24"/>
-          <w:szCs w:val="24"/>
-        </w:rPr>
-        <w:t>[</w:t>
+        <w:t>&gt;</w:t>
+      </w:r>
+      <w:r>
+        <w:rPr>
+          <w:rFonts w:ascii="Times New Roman" w:hAnsi="Times New Roman"/>
+          <w:b/>
+          <w:color w:val="FF0000"/>
+          <w:sz w:val="24"/>
+          <w:szCs w:val="24"/>
+        </w:rPr>
+        <w:t xml:space="preserve">  </w:t>
+      </w:r>
+      <w:r>
+        <w:rPr>
+          <w:rFonts w:ascii="Times New Roman" w:hAnsi="Times New Roman"/>
+          <w:b/>
+          <w:color w:val="FF0000"/>
+          <w:sz w:val="24"/>
+          <w:szCs w:val="24"/>
+        </w:rPr>
+        <w:t>&lt;</w:t>
       </w:r>
       <w:proofErr w:type="gramEnd"/>
       <w:r>
@@ -1067,7 +1029,7 @@
           <w:sz w:val="24"/>
           <w:szCs w:val="24"/>
         </w:rPr>
-        <w:t>0]&gt;&gt;</w:t>
+        <w:t>&lt;gender&gt;&gt;</w:t>
       </w:r>
       <w:r>
         <w:rPr>
@@ -1086,26 +1048,6 @@
           <w:color w:val="FF0000"/>
           <w:sz w:val="24"/>
           <w:szCs w:val="24"/>
-        </w:rPr>
-        <w:t>&lt;&lt;gender&gt;&gt;</w:t>
-      </w:r>
-      <w:r>
-        <w:rPr>
-          <w:rFonts w:ascii="Times New Roman" w:hAnsi="Times New Roman"/>
-          <w:b/>
-          <w:color w:val="FF0000"/>
-          <w:sz w:val="24"/>
-          <w:szCs w:val="24"/>
-        </w:rPr>
-        <w:t xml:space="preserve">  </w:t>
-      </w:r>
-      <w:r>
-        <w:rPr>
-          <w:rFonts w:ascii="Times New Roman" w:hAnsi="Times New Roman"/>
-          <w:b/>
-          <w:color w:val="FF0000"/>
-          <w:sz w:val="24"/>
-          <w:szCs w:val="24"/>
           <w:lang w:val="en-US"/>
         </w:rPr>
         <w:t>&lt;&lt;{</w:t>
@@ -1254,260 +1196,6 @@
         </w:rPr>
         <w:t>’)}&gt;&gt;</w:t>
       </w:r>
-    </w:p>
-    <w:p>
-      <w:pPr>
-        <w:tabs>
-          <w:tab w:val="left" w:pos="3935"/>
-          <w:tab w:val="left" w:pos="5506"/>
-        </w:tabs>
-        <w:rPr>
-          <w:rFonts w:ascii="Times New Roman" w:hAnsi="Times New Roman"/>
-          <w:b/>
-          <w:color w:val="FF0000"/>
-          <w:sz w:val="24"/>
-          <w:szCs w:val="24"/>
-        </w:rPr>
-      </w:pPr>
-      <w:r>
-        <w:rPr>
-          <w:rFonts w:ascii="Times New Roman" w:hAnsi="Times New Roman"/>
-          <w:b/>
-          <w:color w:val="FF0000"/>
-          <w:sz w:val="24"/>
-          <w:szCs w:val="24"/>
-        </w:rPr>
-        <w:t>&lt;&lt;</w:t>
-      </w:r>
-      <w:proofErr w:type="spellStart"/>
-      <w:proofErr w:type="gramStart"/>
-      <w:r>
-        <w:rPr>
-          <w:rFonts w:ascii="Times New Roman" w:hAnsi="Times New Roman"/>
-          <w:b/>
-          <w:color w:val="FF0000"/>
-          <w:sz w:val="24"/>
-          <w:szCs w:val="24"/>
-        </w:rPr>
-        <w:t>childrenNames</w:t>
-      </w:r>
-      <w:proofErr w:type="spellEnd"/>
-      <w:r>
-        <w:rPr>
-          <w:rFonts w:ascii="Times New Roman" w:hAnsi="Times New Roman"/>
-          <w:b/>
-          <w:color w:val="FF0000"/>
-          <w:sz w:val="24"/>
-          <w:szCs w:val="24"/>
-        </w:rPr>
-        <w:t>[</w:t>
-      </w:r>
-      <w:proofErr w:type="gramEnd"/>
-      <w:r>
-        <w:rPr>
-          <w:rFonts w:ascii="Times New Roman" w:hAnsi="Times New Roman"/>
-          <w:b/>
-          <w:color w:val="FF0000"/>
-          <w:sz w:val="24"/>
-          <w:szCs w:val="24"/>
-        </w:rPr>
-        <w:t>1]&gt;&gt;</w:t>
-      </w:r>
-      <w:r>
-        <w:rPr>
-          <w:rFonts w:ascii="Times New Roman" w:hAnsi="Times New Roman"/>
-          <w:b/>
-          <w:color w:val="FF0000"/>
-          <w:sz w:val="24"/>
-          <w:szCs w:val="24"/>
-        </w:rPr>
-        <w:t xml:space="preserve">  </w:t>
-      </w:r>
-      <w:r>
-        <w:rPr>
-          <w:rFonts w:ascii="Times New Roman" w:hAnsi="Times New Roman"/>
-          <w:b/>
-          <w:color w:val="FF0000"/>
-          <w:sz w:val="24"/>
-          <w:szCs w:val="24"/>
-        </w:rPr>
-        <w:t>&lt;&lt;gender&gt;&gt;</w:t>
-      </w:r>
-      <w:r>
-        <w:rPr>
-          <w:rFonts w:ascii="Times New Roman" w:hAnsi="Times New Roman"/>
-          <w:b/>
-          <w:color w:val="FF0000"/>
-          <w:sz w:val="24"/>
-          <w:szCs w:val="24"/>
-        </w:rPr>
-        <w:t xml:space="preserve"> </w:t>
-      </w:r>
-      <w:r>
-        <w:rPr>
-          <w:rFonts w:ascii="Times New Roman" w:hAnsi="Times New Roman"/>
-          <w:b/>
-          <w:color w:val="FF0000"/>
-          <w:sz w:val="24"/>
-          <w:szCs w:val="24"/>
-          <w:lang w:val="en-US"/>
-        </w:rPr>
-        <w:t>&lt;&lt;{</w:t>
-      </w:r>
-      <w:proofErr w:type="spellStart"/>
-      <w:r>
-        <w:rPr>
-          <w:rFonts w:ascii="Times New Roman" w:hAnsi="Times New Roman"/>
-          <w:b/>
-          <w:color w:val="FF0000"/>
-          <w:sz w:val="24"/>
-          <w:szCs w:val="24"/>
-          <w:lang w:val="en-US"/>
-        </w:rPr>
-        <w:t>dateFormat</w:t>
-      </w:r>
-      <w:proofErr w:type="spellEnd"/>
-      <w:r>
-        <w:rPr>
-          <w:rFonts w:ascii="Times New Roman" w:hAnsi="Times New Roman"/>
-          <w:b/>
-          <w:color w:val="FF0000"/>
-          <w:sz w:val="24"/>
-          <w:szCs w:val="24"/>
-          <w:lang w:val="en-US"/>
-        </w:rPr>
-        <w:t>(</w:t>
-      </w:r>
-      <w:proofErr w:type="spellStart"/>
-      <w:r>
-        <w:rPr>
-          <w:rFonts w:ascii="Times New Roman" w:hAnsi="Times New Roman"/>
-          <w:b/>
-          <w:color w:val="FF0000"/>
-          <w:sz w:val="24"/>
-          <w:szCs w:val="24"/>
-          <w:lang w:val="en-US"/>
-        </w:rPr>
-        <w:t>dateOfBirth</w:t>
-      </w:r>
-      <w:proofErr w:type="spellEnd"/>
-      <w:r>
-        <w:rPr>
-          <w:rFonts w:ascii="Times New Roman" w:hAnsi="Times New Roman"/>
-          <w:b/>
-          <w:color w:val="FF0000"/>
-          <w:sz w:val="24"/>
-          <w:szCs w:val="24"/>
-          <w:lang w:val="en-US"/>
-        </w:rPr>
-        <w:t>, ‘</w:t>
-      </w:r>
-      <w:proofErr w:type="spellStart"/>
-      <w:r>
-        <w:rPr>
-          <w:rFonts w:ascii="Times New Roman" w:hAnsi="Times New Roman"/>
-          <w:b/>
-          <w:color w:val="FF0000"/>
-          <w:sz w:val="24"/>
-          <w:szCs w:val="24"/>
-          <w:lang w:val="en-US"/>
-        </w:rPr>
-        <w:t>dd</w:t>
-      </w:r>
-      <w:proofErr w:type="spellEnd"/>
-      <w:r>
-        <w:rPr>
-          <w:rFonts w:ascii="Times New Roman" w:hAnsi="Times New Roman"/>
-          <w:b/>
-          <w:color w:val="FF0000"/>
-          <w:sz w:val="24"/>
-          <w:szCs w:val="24"/>
-          <w:lang w:val="en-US"/>
-        </w:rPr>
-        <w:t xml:space="preserve"> MM </w:t>
-      </w:r>
-      <w:proofErr w:type="spellStart"/>
-      <w:r>
-        <w:rPr>
-          <w:rFonts w:ascii="Times New Roman" w:hAnsi="Times New Roman"/>
-          <w:b/>
-          <w:color w:val="FF0000"/>
-          <w:sz w:val="24"/>
-          <w:szCs w:val="24"/>
-          <w:lang w:val="en-US"/>
-        </w:rPr>
-        <w:t>yy</w:t>
-      </w:r>
-      <w:proofErr w:type="spellEnd"/>
-      <w:r>
-        <w:rPr>
-          <w:rFonts w:ascii="Times New Roman" w:hAnsi="Times New Roman"/>
-          <w:b/>
-          <w:color w:val="FF0000"/>
-          <w:sz w:val="24"/>
-          <w:szCs w:val="24"/>
-          <w:lang w:val="en-US"/>
-        </w:rPr>
-        <w:t>’, ‘</w:t>
-      </w:r>
-      <w:proofErr w:type="spellStart"/>
-      <w:r>
-        <w:rPr>
-          <w:rFonts w:ascii="Times New Roman" w:hAnsi="Times New Roman"/>
-          <w:b/>
-          <w:color w:val="FF0000"/>
-          <w:sz w:val="24"/>
-          <w:szCs w:val="24"/>
-          <w:lang w:val="en-US"/>
-        </w:rPr>
-        <w:t>yyyy</w:t>
-      </w:r>
-      <w:proofErr w:type="spellEnd"/>
-      <w:r>
-        <w:rPr>
-          <w:rFonts w:ascii="Times New Roman" w:hAnsi="Times New Roman"/>
-          <w:b/>
-          <w:color w:val="FF0000"/>
-          <w:sz w:val="24"/>
-          <w:szCs w:val="24"/>
-          <w:lang w:val="en-US"/>
-        </w:rPr>
-        <w:t>-MM-</w:t>
-      </w:r>
-      <w:proofErr w:type="spellStart"/>
-      <w:r>
-        <w:rPr>
-          <w:rFonts w:ascii="Times New Roman" w:hAnsi="Times New Roman"/>
-          <w:b/>
-          <w:color w:val="FF0000"/>
-          <w:sz w:val="24"/>
-          <w:szCs w:val="24"/>
-          <w:lang w:val="en-US"/>
-        </w:rPr>
-        <w:t>dd</w:t>
-      </w:r>
-      <w:proofErr w:type="spellEnd"/>
-      <w:r>
-        <w:rPr>
-          <w:rFonts w:ascii="Times New Roman" w:hAnsi="Times New Roman"/>
-          <w:b/>
-          <w:color w:val="FF0000"/>
-          <w:sz w:val="24"/>
-          <w:szCs w:val="24"/>
-          <w:lang w:val="en-US"/>
-        </w:rPr>
-        <w:t>’)}&gt;&gt;</w:t>
-      </w:r>
-    </w:p>
-    <w:p>
-      <w:pPr>
-        <w:rPr>
-          <w:rFonts w:ascii="Times New Roman" w:hAnsi="Times New Roman"/>
-          <w:b/>
-          <w:sz w:val="24"/>
-          <w:szCs w:val="24"/>
-        </w:rPr>
-      </w:pPr>
     </w:p>
     <w:p>
       <w:pPr>
@@ -2530,38 +2218,280 @@
           <w:sz w:val="24"/>
           <w:szCs w:val="24"/>
         </w:rPr>
-        <w:t>&lt;&lt;rs_</w:t>
-      </w:r>
-      <w:r>
-        <w:rPr>
-          <w:rFonts w:ascii="Times New Roman" w:hAnsi="Times New Roman"/>
-          <w:b/>
-          <w:color w:val="FF0000"/>
-          <w:sz w:val="24"/>
-          <w:szCs w:val="24"/>
-        </w:rPr>
-        <w:t>childrenNames</w:t>
-      </w:r>
-      <w:r>
-        <w:rPr>
-          <w:rFonts w:ascii="Times New Roman" w:hAnsi="Times New Roman"/>
-          <w:b/>
-          <w:color w:val="FF0000"/>
-          <w:sz w:val="24"/>
-          <w:szCs w:val="24"/>
-        </w:rPr>
-        <w:t>&gt;&gt;&lt;&lt;cs_{$idx=1}&gt;&gt;ren&lt;&lt;es_&gt;&gt;&lt;&lt;es_</w:t>
-      </w:r>
-      <w:r>
-        <w:rPr>
-          <w:rFonts w:ascii="Times New Roman" w:hAnsi="Times New Roman"/>
-          <w:b/>
-          <w:color w:val="FF0000"/>
-          <w:sz w:val="24"/>
-          <w:szCs w:val="24"/>
-        </w:rPr>
-        <w:t>childrenNames</w:t>
-      </w:r>
+        <w:t>ren</w:t>
+      </w:r>
+    </w:p>
+    <w:p>
+      <w:pPr>
+        <w:rPr>
+          <w:rFonts w:ascii="Times New Roman" w:hAnsi="Times New Roman"/>
+          <w:b/>
+          <w:caps/>
+          <w:sz w:val="24"/>
+          <w:szCs w:val="24"/>
+        </w:rPr>
+      </w:pPr>
+      <w:r>
+        <w:rPr>
+          <w:rFonts w:ascii="Times New Roman" w:hAnsi="Times New Roman"/>
+          <w:b/>
+          <w:sz w:val="24"/>
+          <w:szCs w:val="24"/>
+        </w:rPr>
+        <w:t>are not to be disclosed in public without the permission of the court.</w:t>
+      </w:r>
+    </w:p>
+    <w:p>
+      <w:pPr>
+        <w:rPr>
+          <w:rFonts w:ascii="Times New Roman" w:hAnsi="Times New Roman"/>
+          <w:b/>
+          <w:sz w:val="24"/>
+          <w:szCs w:val="24"/>
+        </w:rPr>
+      </w:pPr>
+    </w:p>
+    <w:p>
+      <w:pPr>
+        <w:rPr>
+          <w:rFonts w:ascii="Times New Roman" w:hAnsi="Times New Roman"/>
+          <w:b/>
+          <w:sz w:val="24"/>
+          <w:szCs w:val="24"/>
+          <w:u w:val="single"/>
+        </w:rPr>
+      </w:pPr>
+      <w:r>
+        <w:rPr>
+          <w:rFonts w:ascii="Times New Roman" w:hAnsi="Times New Roman"/>
+          <w:b/>
+          <w:sz w:val="24"/>
+          <w:szCs w:val="24"/>
+          <w:u w:val="single"/>
+        </w:rPr>
+        <w:t>Compliance warnings</w:t>
+      </w:r>
+    </w:p>
+    <w:p>
+      <w:pPr>
+        <w:rPr>
+          <w:rFonts w:ascii="Times New Roman" w:hAnsi="Times New Roman"/>
+          <w:b/>
+          <w:sz w:val="24"/>
+          <w:szCs w:val="24"/>
+        </w:rPr>
+      </w:pPr>
+      <w:r>
+        <w:rPr>
+          <w:rFonts w:ascii="Times New Roman" w:hAnsi="Times New Roman"/>
+          <w:b/>
+          <w:sz w:val="24"/>
+          <w:szCs w:val="24"/>
+        </w:rPr>
+        <w:t xml:space="preserve">All parties </w:t>
+      </w:r>
+      <w:r>
+        <w:rPr>
+          <w:rFonts w:ascii="Times New Roman" w:hAnsi="Times New Roman"/>
+          <w:b/>
+          <w:sz w:val="24"/>
+          <w:szCs w:val="24"/>
+        </w:rPr>
+        <w:t>must immediately inform</w:t>
+      </w:r>
+      <w:r>
+        <w:rPr>
+          <w:rFonts w:ascii="Times New Roman" w:hAnsi="Times New Roman"/>
+          <w:b/>
+          <w:sz w:val="24"/>
+          <w:szCs w:val="24"/>
+        </w:rPr>
+        <w:t xml:space="preserve"> the allocated judge as </w:t>
+      </w:r>
+      <w:r>
+        <w:rPr>
+          <w:rFonts w:ascii="Times New Roman" w:hAnsi="Times New Roman"/>
+          <w:b/>
+          <w:sz w:val="24"/>
+          <w:szCs w:val="24"/>
+        </w:rPr>
+        <w:t>s</w:t>
+      </w:r>
+      <w:r>
+        <w:rPr>
+          <w:rFonts w:ascii="Times New Roman" w:hAnsi="Times New Roman"/>
+          <w:b/>
+          <w:sz w:val="24"/>
+          <w:szCs w:val="24"/>
+        </w:rPr>
+        <w:t xml:space="preserve">oon as they become aware that any direction given by the court cannot be complied with and to seek </w:t>
+      </w:r>
+      <w:r>
+        <w:rPr>
+          <w:rFonts w:ascii="Times New Roman" w:hAnsi="Times New Roman"/>
+          <w:b/>
+          <w:sz w:val="24"/>
+          <w:szCs w:val="24"/>
+        </w:rPr>
+        <w:t>i</w:t>
+      </w:r>
+      <w:r>
+        <w:rPr>
+          <w:rFonts w:ascii="Times New Roman" w:hAnsi="Times New Roman"/>
+          <w:b/>
+          <w:sz w:val="24"/>
+          <w:szCs w:val="24"/>
+        </w:rPr>
+        <w:t xml:space="preserve">n advance an extension of time </w:t>
+      </w:r>
+      <w:r>
+        <w:rPr>
+          <w:rFonts w:ascii="Times New Roman" w:hAnsi="Times New Roman"/>
+          <w:b/>
+          <w:sz w:val="24"/>
+          <w:szCs w:val="24"/>
+        </w:rPr>
+        <w:t>to comply</w:t>
+      </w:r>
+      <w:r>
+        <w:rPr>
+          <w:rFonts w:ascii="Times New Roman" w:hAnsi="Times New Roman"/>
+          <w:b/>
+          <w:sz w:val="24"/>
+          <w:szCs w:val="24"/>
+        </w:rPr>
+        <w:t>.</w:t>
+      </w:r>
+    </w:p>
+    <w:p>
+      <w:pPr>
+        <w:rPr>
+          <w:rFonts w:ascii="Times New Roman" w:hAnsi="Times New Roman"/>
+          <w:b/>
+          <w:sz w:val="24"/>
+          <w:szCs w:val="24"/>
+        </w:rPr>
+      </w:pPr>
+    </w:p>
+    <w:p>
+      <w:pPr>
+        <w:rPr>
+          <w:rFonts w:ascii="Times New Roman" w:hAnsi="Times New Roman"/>
+          <w:b/>
+          <w:sz w:val="24"/>
+          <w:szCs w:val="24"/>
+        </w:rPr>
+      </w:pPr>
+      <w:r>
+        <w:rPr>
+          <w:rFonts w:ascii="Times New Roman" w:hAnsi="Times New Roman"/>
+          <w:b/>
+          <w:sz w:val="24"/>
+          <w:szCs w:val="24"/>
+        </w:rPr>
+        <w:lastRenderedPageBreak/>
+        <w:t>In the event that a party fails to comply with directions and/or fails to attend any hearing the court may make final orders including care orders and placement orders at that hearing.</w:t>
+      </w:r>
+    </w:p>
+    <w:p>
+      <w:pPr>
+        <w:rPr>
+          <w:rFonts w:ascii="Times New Roman" w:hAnsi="Times New Roman"/>
+          <w:sz w:val="24"/>
+          <w:szCs w:val="24"/>
+        </w:rPr>
+      </w:pPr>
+    </w:p>
+    <w:p>
+      <w:pPr>
+        <w:rPr>
+          <w:rFonts w:ascii="Times New Roman" w:hAnsi="Times New Roman"/>
+          <w:b/>
+          <w:sz w:val="24"/>
+          <w:szCs w:val="24"/>
+        </w:rPr>
+      </w:pPr>
+      <w:r>
+        <w:rPr>
+          <w:rFonts w:ascii="Times New Roman" w:hAnsi="Times New Roman"/>
+          <w:b/>
+          <w:sz w:val="24"/>
+          <w:szCs w:val="24"/>
+        </w:rPr>
+        <w:t>THE COURT ORDERS</w:t>
+      </w:r>
+    </w:p>
+    <w:p>
+      <w:pPr>
+        <w:rPr>
+          <w:rFonts w:ascii="Times New Roman" w:hAnsi="Times New Roman"/>
+          <w:b/>
+          <w:sz w:val="24"/>
+          <w:szCs w:val="24"/>
+        </w:rPr>
+      </w:pPr>
+    </w:p>
+    <w:p>
+      <w:pPr>
+        <w:rPr>
+          <w:rFonts w:ascii="Times New Roman" w:hAnsi="Times New Roman"/>
+          <w:b/>
+          <w:sz w:val="24"/>
+          <w:szCs w:val="24"/>
+        </w:rPr>
+      </w:pPr>
+      <w:r>
+        <w:rPr>
+          <w:rFonts w:ascii="Times New Roman" w:hAnsi="Times New Roman"/>
+          <w:b/>
+          <w:sz w:val="24"/>
+          <w:szCs w:val="24"/>
+        </w:rPr>
+        <w:t>Allocation</w:t>
+      </w:r>
+    </w:p>
+    <w:p>
+      <w:pPr>
+        <w:rPr>
+          <w:rFonts w:ascii="Times New Roman" w:hAnsi="Times New Roman"/>
+          <w:b/>
+          <w:color w:val="FF0000"/>
+          <w:sz w:val="24"/>
+          <w:szCs w:val="24"/>
+        </w:rPr>
+      </w:pPr>
+      <w:r>
+        <w:rPr>
+          <w:rFonts w:ascii="Times New Roman" w:hAnsi="Times New Roman"/>
+          <w:b/>
+          <w:color w:val="FF0000"/>
+          <w:sz w:val="24"/>
+          <w:szCs w:val="24"/>
+        </w:rPr>
+        <w:t>&lt;&lt;</w:t>
+      </w:r>
+      <w:proofErr w:type="spellStart"/>
+      <w:r>
+        <w:rPr>
+          <w:rFonts w:ascii="Times New Roman" w:hAnsi="Times New Roman"/>
+          <w:b/>
+          <w:color w:val="FF0000"/>
+          <w:sz w:val="24"/>
+          <w:szCs w:val="24"/>
+        </w:rPr>
+        <w:t>standardDirection</w:t>
+      </w:r>
+      <w:r>
+        <w:rPr>
+          <w:rFonts w:ascii="Times New Roman" w:hAnsi="Times New Roman"/>
+          <w:b/>
+          <w:color w:val="FF0000"/>
+          <w:sz w:val="24"/>
+          <w:szCs w:val="24"/>
+        </w:rPr>
+        <w:t>One</w:t>
+      </w:r>
+      <w:proofErr w:type="spellEnd"/>
       <w:r>
         <w:rPr>
           <w:rFonts w:ascii="Times New Roman" w:hAnsi="Times New Roman"/>
@@ -2578,243 +2508,16 @@
         <w:rPr>
           <w:rFonts w:ascii="Times New Roman" w:hAnsi="Times New Roman"/>
           <w:b/>
-          <w:caps/>
-          <w:sz w:val="24"/>
-          <w:szCs w:val="24"/>
-        </w:rPr>
-      </w:pPr>
-      <w:r>
-        <w:rPr>
-          <w:rFonts w:ascii="Times New Roman" w:hAnsi="Times New Roman"/>
-          <w:b/>
-          <w:sz w:val="24"/>
-          <w:szCs w:val="24"/>
-        </w:rPr>
-        <w:t>are not to be disclosed in public without the permission of the court.</w:t>
-      </w:r>
-    </w:p>
-    <w:p>
-      <w:pPr>
-        <w:rPr>
-          <w:rFonts w:ascii="Times New Roman" w:hAnsi="Times New Roman"/>
-          <w:b/>
-          <w:sz w:val="24"/>
-          <w:szCs w:val="24"/>
-        </w:rPr>
-      </w:pPr>
-    </w:p>
-    <w:p>
-      <w:pPr>
-        <w:rPr>
-          <w:rFonts w:ascii="Times New Roman" w:hAnsi="Times New Roman"/>
-          <w:b/>
-          <w:sz w:val="24"/>
-          <w:szCs w:val="24"/>
-          <w:u w:val="single"/>
-        </w:rPr>
-      </w:pPr>
-      <w:r>
-        <w:rPr>
-          <w:rFonts w:ascii="Times New Roman" w:hAnsi="Times New Roman"/>
-          <w:b/>
-          <w:sz w:val="24"/>
-          <w:szCs w:val="24"/>
-          <w:u w:val="single"/>
-        </w:rPr>
-        <w:lastRenderedPageBreak/>
-        <w:t>Compliance warnings</w:t>
-      </w:r>
-    </w:p>
-    <w:p>
-      <w:pPr>
-        <w:rPr>
-          <w:rFonts w:ascii="Times New Roman" w:hAnsi="Times New Roman"/>
-          <w:b/>
-          <w:sz w:val="24"/>
-          <w:szCs w:val="24"/>
-        </w:rPr>
-      </w:pPr>
-      <w:r>
-        <w:rPr>
-          <w:rFonts w:ascii="Times New Roman" w:hAnsi="Times New Roman"/>
-          <w:b/>
-          <w:sz w:val="24"/>
-          <w:szCs w:val="24"/>
-        </w:rPr>
-        <w:t xml:space="preserve">All parties </w:t>
-      </w:r>
-      <w:r>
-        <w:rPr>
-          <w:rFonts w:ascii="Times New Roman" w:hAnsi="Times New Roman"/>
-          <w:b/>
-          <w:sz w:val="24"/>
-          <w:szCs w:val="24"/>
-        </w:rPr>
-        <w:t>must immediately inform</w:t>
-      </w:r>
-      <w:r>
-        <w:rPr>
-          <w:rFonts w:ascii="Times New Roman" w:hAnsi="Times New Roman"/>
-          <w:b/>
-          <w:sz w:val="24"/>
-          <w:szCs w:val="24"/>
-        </w:rPr>
-        <w:t xml:space="preserve"> the allocated judge as </w:t>
-      </w:r>
-      <w:r>
-        <w:rPr>
-          <w:rFonts w:ascii="Times New Roman" w:hAnsi="Times New Roman"/>
-          <w:b/>
-          <w:sz w:val="24"/>
-          <w:szCs w:val="24"/>
-        </w:rPr>
-        <w:t>s</w:t>
-      </w:r>
-      <w:r>
-        <w:rPr>
-          <w:rFonts w:ascii="Times New Roman" w:hAnsi="Times New Roman"/>
-          <w:b/>
-          <w:sz w:val="24"/>
-          <w:szCs w:val="24"/>
-        </w:rPr>
-        <w:t xml:space="preserve">oon as they become aware that any direction given by the court cannot be complied with and to seek </w:t>
-      </w:r>
-      <w:r>
-        <w:rPr>
-          <w:rFonts w:ascii="Times New Roman" w:hAnsi="Times New Roman"/>
-          <w:b/>
-          <w:sz w:val="24"/>
-          <w:szCs w:val="24"/>
-        </w:rPr>
-        <w:t>i</w:t>
-      </w:r>
-      <w:r>
-        <w:rPr>
-          <w:rFonts w:ascii="Times New Roman" w:hAnsi="Times New Roman"/>
-          <w:b/>
-          <w:sz w:val="24"/>
-          <w:szCs w:val="24"/>
-        </w:rPr>
-        <w:t xml:space="preserve">n advance an extension of time </w:t>
-      </w:r>
-      <w:r>
-        <w:rPr>
-          <w:rFonts w:ascii="Times New Roman" w:hAnsi="Times New Roman"/>
-          <w:b/>
-          <w:sz w:val="24"/>
-          <w:szCs w:val="24"/>
-        </w:rPr>
-        <w:t>to comply</w:t>
-      </w:r>
-      <w:r>
-        <w:rPr>
-          <w:rFonts w:ascii="Times New Roman" w:hAnsi="Times New Roman"/>
-          <w:b/>
-          <w:sz w:val="24"/>
-          <w:szCs w:val="24"/>
-        </w:rPr>
-        <w:t>.</w:t>
-      </w:r>
-    </w:p>
-    <w:p>
-      <w:pPr>
-        <w:rPr>
-          <w:rFonts w:ascii="Times New Roman" w:hAnsi="Times New Roman"/>
-          <w:b/>
-          <w:sz w:val="24"/>
-          <w:szCs w:val="24"/>
-        </w:rPr>
-      </w:pPr>
-    </w:p>
-    <w:p>
-      <w:pPr>
-        <w:rPr>
-          <w:rFonts w:ascii="Times New Roman" w:hAnsi="Times New Roman"/>
-          <w:b/>
-          <w:sz w:val="24"/>
-          <w:szCs w:val="24"/>
-        </w:rPr>
-      </w:pPr>
-      <w:r>
-        <w:rPr>
-          <w:rFonts w:ascii="Times New Roman" w:hAnsi="Times New Roman"/>
-          <w:b/>
-          <w:sz w:val="24"/>
-          <w:szCs w:val="24"/>
-        </w:rPr>
-        <w:t>In the event that a party fails to comply with directions and/or fails to attend any hearing the court may make final orders including care orders and placement orders at that hearing.</w:t>
-      </w:r>
-    </w:p>
-    <w:p>
-      <w:pPr>
-        <w:rPr>
-          <w:rFonts w:ascii="Times New Roman" w:hAnsi="Times New Roman"/>
-          <w:sz w:val="24"/>
-          <w:szCs w:val="24"/>
-        </w:rPr>
-      </w:pPr>
-    </w:p>
-    <w:p>
-      <w:pPr>
-        <w:rPr>
-          <w:rFonts w:ascii="Times New Roman" w:hAnsi="Times New Roman"/>
-          <w:b/>
-          <w:sz w:val="24"/>
-          <w:szCs w:val="24"/>
-        </w:rPr>
-      </w:pPr>
-      <w:r>
-        <w:rPr>
-          <w:rFonts w:ascii="Times New Roman" w:hAnsi="Times New Roman"/>
-          <w:b/>
-          <w:sz w:val="24"/>
-          <w:szCs w:val="24"/>
-        </w:rPr>
-        <w:t>THE COURT ORDERS</w:t>
-      </w:r>
-    </w:p>
-    <w:p>
-      <w:pPr>
-        <w:rPr>
-          <w:rFonts w:ascii="Times New Roman" w:hAnsi="Times New Roman"/>
-          <w:b/>
-          <w:sz w:val="24"/>
-          <w:szCs w:val="24"/>
-        </w:rPr>
-      </w:pPr>
-    </w:p>
-    <w:p>
-      <w:pPr>
-        <w:rPr>
-          <w:rFonts w:ascii="Times New Roman" w:hAnsi="Times New Roman"/>
-          <w:b/>
-          <w:sz w:val="24"/>
-          <w:szCs w:val="24"/>
-        </w:rPr>
-      </w:pPr>
-      <w:r>
-        <w:rPr>
-          <w:rFonts w:ascii="Times New Roman" w:hAnsi="Times New Roman"/>
-          <w:b/>
-          <w:sz w:val="24"/>
-          <w:szCs w:val="24"/>
-        </w:rPr>
-        <w:t>Allocation</w:t>
-      </w:r>
-    </w:p>
-    <w:p>
-      <w:pPr>
-        <w:rPr>
-          <w:rFonts w:ascii="Times New Roman" w:hAnsi="Times New Roman"/>
-          <w:b/>
-          <w:sz w:val="24"/>
-          <w:szCs w:val="24"/>
-        </w:rPr>
-      </w:pPr>
-      <w:r>
-        <w:rPr>
-          <w:rFonts w:ascii="Times New Roman" w:hAnsi="Times New Roman"/>
-          <w:b/>
+          <w:color w:val="FF0000"/>
+          <w:sz w:val="24"/>
+          <w:szCs w:val="24"/>
+        </w:rPr>
+      </w:pPr>
+      <w:r>
+        <w:rPr>
+          <w:rFonts w:ascii="Times New Roman" w:hAnsi="Times New Roman"/>
+          <w:b/>
+          <w:color w:val="FF0000"/>
           <w:sz w:val="24"/>
           <w:szCs w:val="24"/>
         </w:rPr>
@@ -2825,25 +2528,18 @@
         <w:rPr>
           <w:rFonts w:ascii="Times New Roman" w:hAnsi="Times New Roman"/>
           <w:b/>
-          <w:sz w:val="24"/>
-          <w:szCs w:val="24"/>
-        </w:rPr>
-        <w:t>standardDirection</w:t>
-      </w:r>
-      <w:r>
-        <w:rPr>
-          <w:rFonts w:ascii="Times New Roman" w:hAnsi="Times New Roman"/>
-          <w:b/>
-          <w:sz w:val="24"/>
-          <w:szCs w:val="24"/>
-        </w:rPr>
-        <w:t>One</w:t>
-      </w:r>
-      <w:proofErr w:type="spellEnd"/>
-      <w:r>
-        <w:rPr>
-          <w:rFonts w:ascii="Times New Roman" w:hAnsi="Times New Roman"/>
-          <w:b/>
+          <w:color w:val="FF0000"/>
+          <w:sz w:val="24"/>
+          <w:szCs w:val="24"/>
+        </w:rPr>
+        <w:t>standardDirectionTwo</w:t>
+      </w:r>
+      <w:proofErr w:type="spellEnd"/>
+      <w:r>
+        <w:rPr>
+          <w:rFonts w:ascii="Times New Roman" w:hAnsi="Times New Roman"/>
+          <w:b/>
+          <w:color w:val="FF0000"/>
           <w:sz w:val="24"/>
           <w:szCs w:val="24"/>
         </w:rPr>
@@ -2855,14 +2551,27 @@
         <w:rPr>
           <w:rFonts w:ascii="Times New Roman" w:hAnsi="Times New Roman"/>
           <w:b/>
-          <w:sz w:val="24"/>
-          <w:szCs w:val="24"/>
-        </w:rPr>
-      </w:pPr>
-      <w:r>
-        <w:rPr>
-          <w:rFonts w:ascii="Times New Roman" w:hAnsi="Times New Roman"/>
-          <w:b/>
+          <w:color w:val="FF0000"/>
+          <w:sz w:val="24"/>
+          <w:szCs w:val="24"/>
+        </w:rPr>
+      </w:pPr>
+    </w:p>
+    <w:p>
+      <w:pPr>
+        <w:rPr>
+          <w:rFonts w:ascii="Times New Roman" w:hAnsi="Times New Roman"/>
+          <w:b/>
+          <w:color w:val="FF0000"/>
+          <w:sz w:val="24"/>
+          <w:szCs w:val="24"/>
+        </w:rPr>
+      </w:pPr>
+      <w:r>
+        <w:rPr>
+          <w:rFonts w:ascii="Times New Roman" w:hAnsi="Times New Roman"/>
+          <w:b/>
+          <w:color w:val="FF0000"/>
           <w:sz w:val="24"/>
           <w:szCs w:val="24"/>
         </w:rPr>
@@ -2873,25 +2582,28 @@
         <w:rPr>
           <w:rFonts w:ascii="Times New Roman" w:hAnsi="Times New Roman"/>
           <w:b/>
-          <w:sz w:val="24"/>
-          <w:szCs w:val="24"/>
-        </w:rPr>
-        <w:t>standardDirection</w:t>
-      </w:r>
-      <w:r>
-        <w:rPr>
-          <w:rFonts w:ascii="Times New Roman" w:hAnsi="Times New Roman"/>
-          <w:b/>
-          <w:sz w:val="24"/>
-          <w:szCs w:val="24"/>
-        </w:rPr>
-        <w:t>Two</w:t>
-      </w:r>
-      <w:proofErr w:type="spellEnd"/>
-      <w:r>
-        <w:rPr>
-          <w:rFonts w:ascii="Times New Roman" w:hAnsi="Times New Roman"/>
-          <w:b/>
+          <w:color w:val="FF0000"/>
+          <w:sz w:val="24"/>
+          <w:szCs w:val="24"/>
+        </w:rPr>
+        <w:t>rs_</w:t>
+      </w:r>
+      <w:r>
+        <w:rPr>
+          <w:rFonts w:ascii="Times New Roman" w:hAnsi="Times New Roman"/>
+          <w:b/>
+          <w:color w:val="FF0000"/>
+          <w:sz w:val="24"/>
+          <w:szCs w:val="24"/>
+        </w:rPr>
+        <w:t>standardDirections</w:t>
+      </w:r>
+      <w:proofErr w:type="spellEnd"/>
+      <w:r>
+        <w:rPr>
+          <w:rFonts w:ascii="Times New Roman" w:hAnsi="Times New Roman"/>
+          <w:b/>
+          <w:color w:val="FF0000"/>
           <w:sz w:val="24"/>
           <w:szCs w:val="24"/>
         </w:rPr>
@@ -2903,49 +2615,150 @@
         <w:rPr>
           <w:rFonts w:ascii="Times New Roman" w:hAnsi="Times New Roman"/>
           <w:b/>
-          <w:sz w:val="24"/>
-          <w:szCs w:val="24"/>
-        </w:rPr>
-      </w:pPr>
-      <w:r>
-        <w:rPr>
-          <w:rFonts w:ascii="Times New Roman" w:hAnsi="Times New Roman"/>
-          <w:b/>
-          <w:sz w:val="24"/>
-          <w:szCs w:val="24"/>
-        </w:rPr>
-        <w:t>&lt;&lt;rs_standardDirections&gt;&gt;&lt;&lt;</w:t>
-      </w:r>
+          <w:color w:val="FF0000"/>
+          <w:sz w:val="24"/>
+          <w:szCs w:val="24"/>
+        </w:rPr>
+      </w:pPr>
+      <w:r>
+        <w:rPr>
+          <w:rFonts w:ascii="Times New Roman" w:hAnsi="Times New Roman"/>
+          <w:b/>
+          <w:color w:val="000000" w:themeColor="text1"/>
+          <w:sz w:val="24"/>
+          <w:szCs w:val="24"/>
+        </w:rPr>
+        <w:t xml:space="preserve">The </w:t>
+      </w:r>
+      <w:r>
+        <w:rPr>
+          <w:rFonts w:ascii="Times New Roman" w:hAnsi="Times New Roman"/>
+          <w:b/>
+          <w:color w:val="000000" w:themeColor="text1"/>
+          <w:sz w:val="24"/>
+          <w:szCs w:val="24"/>
+        </w:rPr>
+        <w:t xml:space="preserve">standard direction is </w:t>
+      </w:r>
+      <w:r>
+        <w:rPr>
+          <w:rFonts w:ascii="Times New Roman" w:hAnsi="Times New Roman"/>
+          <w:b/>
+          <w:color w:val="FF0000"/>
+          <w:sz w:val="24"/>
+          <w:szCs w:val="24"/>
+        </w:rPr>
+        <w:t>&lt;&lt;</w:t>
+      </w:r>
+      <w:proofErr w:type="spellStart"/>
+      <w:proofErr w:type="gramStart"/>
+      <w:r>
+        <w:rPr>
+          <w:rFonts w:ascii="Times New Roman" w:hAnsi="Times New Roman"/>
+          <w:b/>
+          <w:color w:val="FF0000"/>
+          <w:sz w:val="24"/>
+          <w:szCs w:val="24"/>
+        </w:rPr>
+        <w:t>value.</w:t>
+      </w:r>
+      <w:r>
+        <w:rPr>
+          <w:rFonts w:ascii="Times New Roman" w:hAnsi="Times New Roman"/>
+          <w:b/>
+          <w:color w:val="FF0000"/>
+          <w:sz w:val="24"/>
+          <w:szCs w:val="24"/>
+        </w:rPr>
+        <w:t>content</w:t>
+      </w:r>
+      <w:proofErr w:type="spellEnd"/>
+      <w:proofErr w:type="gramEnd"/>
+      <w:r>
+        <w:rPr>
+          <w:rFonts w:ascii="Times New Roman" w:hAnsi="Times New Roman"/>
+          <w:b/>
+          <w:color w:val="FF0000"/>
+          <w:sz w:val="24"/>
+          <w:szCs w:val="24"/>
+        </w:rPr>
+        <w:t>&gt;&gt;</w:t>
+      </w:r>
+    </w:p>
+    <w:p>
+      <w:pPr>
+        <w:rPr>
+          <w:rFonts w:ascii="Times New Roman" w:hAnsi="Times New Roman"/>
+          <w:b/>
+          <w:color w:val="FF0000"/>
+          <w:sz w:val="24"/>
+          <w:szCs w:val="24"/>
+        </w:rPr>
+      </w:pPr>
+      <w:r>
+        <w:rPr>
+          <w:rFonts w:ascii="Times New Roman" w:hAnsi="Times New Roman"/>
+          <w:b/>
+          <w:color w:val="FF0000"/>
+          <w:sz w:val="24"/>
+          <w:szCs w:val="24"/>
+        </w:rPr>
+        <w:t>&lt;&lt;</w:t>
+      </w:r>
+      <w:proofErr w:type="spellStart"/>
+      <w:r>
+        <w:rPr>
+          <w:rFonts w:ascii="Times New Roman" w:hAnsi="Times New Roman"/>
+          <w:b/>
+          <w:color w:val="FF0000"/>
+          <w:sz w:val="24"/>
+          <w:szCs w:val="24"/>
+        </w:rPr>
+        <w:t>es_</w:t>
+      </w:r>
+      <w:r>
+        <w:rPr>
+          <w:rFonts w:ascii="Times New Roman" w:hAnsi="Times New Roman"/>
+          <w:b/>
+          <w:color w:val="FF0000"/>
+          <w:sz w:val="24"/>
+          <w:szCs w:val="24"/>
+        </w:rPr>
+        <w:t>standardDirections</w:t>
+      </w:r>
+      <w:proofErr w:type="spellEnd"/>
+      <w:r>
+        <w:rPr>
+          <w:rFonts w:ascii="Times New Roman" w:hAnsi="Times New Roman"/>
+          <w:b/>
+          <w:color w:val="FF0000"/>
+          <w:sz w:val="24"/>
+          <w:szCs w:val="24"/>
+        </w:rPr>
+        <w:t>&gt;&gt;</w:t>
+      </w:r>
+    </w:p>
+    <w:p>
+      <w:pPr>
+        <w:rPr>
+          <w:rFonts w:ascii="Times New Roman" w:hAnsi="Times New Roman"/>
+          <w:b/>
+          <w:color w:val="FF0000"/>
+          <w:sz w:val="24"/>
+          <w:szCs w:val="24"/>
+        </w:rPr>
+      </w:pPr>
+    </w:p>
+    <w:p>
+      <w:pPr>
+        <w:rPr>
+          <w:rFonts w:ascii="Times New Roman" w:hAnsi="Times New Roman"/>
+          <w:sz w:val="24"/>
+          <w:szCs w:val="24"/>
+        </w:rPr>
+      </w:pPr>
       <w:bookmarkStart w:id="1" w:name="_GoBack"/>
       <w:bookmarkEnd w:id="1"/>
-      <w:r>
-        <w:rPr>
-          <w:rFonts w:ascii="Times New Roman" w:hAnsi="Times New Roman"/>
-          <w:b/>
-          <w:sz w:val="24"/>
-          <w:szCs w:val="24"/>
-        </w:rPr>
-        <w:t>value&gt;&gt;&lt;&lt;es_standardDirections&gt;&gt;</w:t>
-      </w:r>
-    </w:p>
-    <w:p>
-      <w:pPr>
-        <w:rPr>
-          <w:rFonts w:ascii="Times New Roman" w:hAnsi="Times New Roman"/>
-          <w:b/>
-          <w:sz w:val="24"/>
-          <w:szCs w:val="24"/>
-        </w:rPr>
-      </w:pPr>
-    </w:p>
-    <w:p>
-      <w:pPr>
-        <w:rPr>
-          <w:rFonts w:ascii="Times New Roman" w:hAnsi="Times New Roman"/>
-          <w:sz w:val="24"/>
-          <w:szCs w:val="24"/>
-        </w:rPr>
-      </w:pPr>
     </w:p>
     <w:p>
       <w:pPr>
@@ -3042,52 +2855,7 @@
           <w:sz w:val="24"/>
           <w:szCs w:val="24"/>
         </w:rPr>
-        <w:t>&lt;&lt;rs_</w:t>
-      </w:r>
-      <w:r>
-        <w:rPr>
-          <w:rFonts w:ascii="Times New Roman" w:hAnsi="Times New Roman"/>
-          <w:color w:val="FF0000"/>
-          <w:sz w:val="24"/>
-          <w:szCs w:val="24"/>
-        </w:rPr>
-        <w:t>childrenNames</w:t>
-      </w:r>
-      <w:r>
-        <w:rPr>
-          <w:rFonts w:ascii="Times New Roman" w:hAnsi="Times New Roman"/>
-          <w:color w:val="FF0000"/>
-          <w:sz w:val="24"/>
-          <w:szCs w:val="24"/>
-        </w:rPr>
-        <w:t>&gt;&gt;&lt;&lt;cs_{$idx=1}&gt;&gt;ren&lt;&lt;es_&gt;&gt;&lt;&lt;es_</w:t>
-      </w:r>
-      <w:r>
-        <w:rPr>
-          <w:rFonts w:ascii="Times New Roman" w:hAnsi="Times New Roman"/>
-          <w:color w:val="FF0000"/>
-          <w:sz w:val="24"/>
-          <w:szCs w:val="24"/>
-        </w:rPr>
-        <w:t>childrenNames</w:t>
-      </w:r>
-      <w:r>
-        <w:rPr>
-          <w:rFonts w:ascii="Times New Roman" w:hAnsi="Times New Roman"/>
-          <w:color w:val="FF0000"/>
-          <w:sz w:val="24"/>
-          <w:szCs w:val="24"/>
-        </w:rPr>
-        <w:t>&gt;&gt;</w:t>
-      </w:r>
-      <w:r>
-        <w:rPr>
-          <w:rFonts w:ascii="Times New Roman" w:hAnsi="Times New Roman"/>
-          <w:color w:val="FF0000"/>
-          <w:sz w:val="24"/>
-          <w:szCs w:val="24"/>
-        </w:rPr>
-        <w:t xml:space="preserve"> </w:t>
+        <w:t xml:space="preserve">ren </w:t>
       </w:r>
       <w:r>
         <w:rPr>
@@ -3584,20 +3352,9 @@
           <w:sz w:val="24"/>
           <w:szCs w:val="24"/>
         </w:rPr>
-        <w:t>&lt;</w:t>
-      </w:r>
-      <w:proofErr w:type="gramStart"/>
-      <w:r>
-        <w:rPr>
-          <w:rFonts w:ascii="Times New Roman" w:hAnsi="Times New Roman"/>
-          <w:color w:val="FF0000"/>
-          <w:sz w:val="24"/>
-          <w:szCs w:val="24"/>
-        </w:rPr>
-        <w:t>&lt;{</w:t>
-      </w:r>
-      <w:proofErr w:type="spellStart"/>
-      <w:proofErr w:type="gramEnd"/>
+        <w:t>&lt;&lt;{</w:t>
+      </w:r>
+      <w:proofErr w:type="spellStart"/>
       <w:r>
         <w:rPr>
           <w:rFonts w:ascii="Times New Roman" w:hAnsi="Times New Roman"/>
@@ -3775,34 +3532,15 @@
           <w:sz w:val="24"/>
           <w:szCs w:val="24"/>
         </w:rPr>
-        <w:t>[</w:t>
-      </w:r>
-      <w:r>
-        <w:rPr>
-          <w:rFonts w:ascii="Times New Roman" w:hAnsi="Times New Roman"/>
-          <w:i/>
-          <w:color w:val="FF0000"/>
-          <w:sz w:val="24"/>
-          <w:szCs w:val="24"/>
-        </w:rPr>
-        <w:t>time estimate</w:t>
-      </w:r>
-      <w:r>
-        <w:rPr>
-          <w:rFonts w:ascii="Times New Roman" w:hAnsi="Times New Roman"/>
-          <w:color w:val="FF0000"/>
-          <w:sz w:val="24"/>
-          <w:szCs w:val="24"/>
-        </w:rPr>
-        <w:t>]</w:t>
-      </w:r>
-      <w:r>
-        <w:rPr>
-          <w:rFonts w:ascii="Times New Roman" w:hAnsi="Times New Roman"/>
-          <w:sz w:val="24"/>
-          <w:szCs w:val="24"/>
-        </w:rPr>
-        <w:t xml:space="preserve">.   The parties and their legal representatives </w:t>
+        <w:t>&lt;&lt;time&gt;&gt;</w:t>
+      </w:r>
+      <w:r>
+        <w:rPr>
+          <w:rFonts w:ascii="Times New Roman" w:hAnsi="Times New Roman"/>
+          <w:sz w:val="24"/>
+          <w:szCs w:val="24"/>
+        </w:rPr>
+        <w:t xml:space="preserve">   The parties and their legal representatives </w:t>
       </w:r>
       <w:r>
         <w:rPr>
@@ -3904,7 +3642,6 @@
           <w:sz w:val="24"/>
           <w:szCs w:val="24"/>
         </w:rPr>
-        <w:lastRenderedPageBreak/>
         <w:t>t</w:t>
       </w:r>
       <w:r>
@@ -3990,6 +3727,7 @@
           <w:sz w:val="24"/>
           <w:szCs w:val="24"/>
         </w:rPr>
+        <w:lastRenderedPageBreak/>
         <w:t>a</w:t>
       </w:r>
       <w:r>
@@ -4337,53 +4075,7 @@
           <w:sz w:val="24"/>
           <w:szCs w:val="24"/>
         </w:rPr>
-        <w:t>&lt;&lt;rs_</w:t>
-      </w:r>
-      <w:r>
-        <w:rPr>
-          <w:rFonts w:ascii="Times New Roman" w:hAnsi="Times New Roman"/>
-          <w:color w:val="FF0000"/>
-          <w:sz w:val="24"/>
-          <w:szCs w:val="24"/>
-        </w:rPr>
-        <w:t>childrenNames</w:t>
-      </w:r>
-      <w:r>
-        <w:rPr>
-          <w:rFonts w:ascii="Times New Roman" w:hAnsi="Times New Roman"/>
-          <w:color w:val="FF0000"/>
-          <w:sz w:val="24"/>
-          <w:szCs w:val="24"/>
-        </w:rPr>
-        <w:t>&gt;&gt;&lt;&lt;cs_{$idx=1}&gt;&gt;ren&lt;&lt;es_&gt;&gt;&lt;&lt;es_</w:t>
-      </w:r>
-      <w:r>
-        <w:rPr>
-          <w:rFonts w:ascii="Times New Roman" w:hAnsi="Times New Roman"/>
-          <w:color w:val="FF0000"/>
-          <w:sz w:val="24"/>
-          <w:szCs w:val="24"/>
-        </w:rPr>
-        <w:t>childrenNames</w:t>
-      </w:r>
-      <w:r>
-        <w:rPr>
-          <w:rFonts w:ascii="Times New Roman" w:hAnsi="Times New Roman"/>
-          <w:color w:val="FF0000"/>
-          <w:sz w:val="24"/>
-          <w:szCs w:val="24"/>
-        </w:rPr>
-        <w:t>&gt;&gt;</w:t>
-      </w:r>
-      <w:r>
-        <w:rPr>
-          <w:rFonts w:ascii="Times New Roman" w:hAnsi="Times New Roman"/>
-          <w:b/>
-          <w:color w:val="FF0000"/>
-          <w:sz w:val="24"/>
-          <w:szCs w:val="24"/>
-        </w:rPr>
-        <w:t xml:space="preserve"> </w:t>
+        <w:t xml:space="preserve">ren </w:t>
       </w:r>
       <w:r>
         <w:rPr>
@@ -5521,16 +5213,7 @@
           <w:sz w:val="24"/>
           <w:szCs w:val="24"/>
         </w:rPr>
-        <w:t xml:space="preserve">send to </w:t>
-      </w:r>
-      <w:r>
-        <w:rPr>
-          <w:rFonts w:ascii="Times New Roman" w:hAnsi="Times New Roman"/>
-          <w:sz w:val="24"/>
-          <w:szCs w:val="24"/>
-        </w:rPr>
-        <w:lastRenderedPageBreak/>
-        <w:t>the court and to the other parties details of any proposed providers and copies of any viability assessments received.</w:t>
+        <w:t>send to the court and to the other parties details of any proposed providers and copies of any viability assessments received.</w:t>
       </w:r>
     </w:p>
     <w:p>
@@ -5590,6 +5273,7 @@
           <w:sz w:val="24"/>
           <w:szCs w:val="24"/>
         </w:rPr>
+        <w:lastRenderedPageBreak/>
         <w:t>the nature of the work the provider expects to undertake;</w:t>
       </w:r>
     </w:p>
@@ -5620,52 +5304,7 @@
           <w:sz w:val="24"/>
           <w:szCs w:val="24"/>
         </w:rPr>
-        <w:t>&lt;&lt;rs_</w:t>
-      </w:r>
-      <w:r>
-        <w:rPr>
-          <w:rFonts w:ascii="Times New Roman" w:hAnsi="Times New Roman"/>
-          <w:color w:val="FF0000"/>
-          <w:sz w:val="24"/>
-          <w:szCs w:val="24"/>
-        </w:rPr>
-        <w:t>childrenNames</w:t>
-      </w:r>
-      <w:r>
-        <w:rPr>
-          <w:rFonts w:ascii="Times New Roman" w:hAnsi="Times New Roman"/>
-          <w:color w:val="FF0000"/>
-          <w:sz w:val="24"/>
-          <w:szCs w:val="24"/>
-        </w:rPr>
-        <w:t>&gt;&gt;&lt;&lt;cs_{$idx=1}&gt;&gt;ren&lt;&lt;es_&gt;&gt;&lt;&lt;es_</w:t>
-      </w:r>
-      <w:r>
-        <w:rPr>
-          <w:rFonts w:ascii="Times New Roman" w:hAnsi="Times New Roman"/>
-          <w:color w:val="FF0000"/>
-          <w:sz w:val="24"/>
-          <w:szCs w:val="24"/>
-        </w:rPr>
-        <w:t>childrenNames</w:t>
-      </w:r>
-      <w:r>
-        <w:rPr>
-          <w:rFonts w:ascii="Times New Roman" w:hAnsi="Times New Roman"/>
-          <w:color w:val="FF0000"/>
-          <w:sz w:val="24"/>
-          <w:szCs w:val="24"/>
-        </w:rPr>
-        <w:t>&gt;&gt;</w:t>
-      </w:r>
-      <w:r>
-        <w:rPr>
-          <w:rFonts w:ascii="Times New Roman" w:hAnsi="Times New Roman"/>
-          <w:color w:val="FF0000"/>
-          <w:sz w:val="24"/>
-          <w:szCs w:val="24"/>
-        </w:rPr>
-        <w:t>;</w:t>
+        <w:t>ren;</w:t>
       </w:r>
     </w:p>
     <w:p>
@@ -5707,152 +5346,25 @@
           <w:sz w:val="24"/>
           <w:szCs w:val="24"/>
         </w:rPr>
-        <w:t>specific timescales for each part of the assessment including any part of the assessment of the parent</w:t>
-      </w:r>
-      <w:r>
-        <w:rPr>
-          <w:rFonts w:ascii="Times New Roman" w:hAnsi="Times New Roman"/>
-          <w:color w:val="FF0000"/>
-          <w:sz w:val="24"/>
-          <w:szCs w:val="24"/>
-        </w:rPr>
-        <w:t>&lt;&lt;</w:t>
-      </w:r>
-      <w:proofErr w:type="spellStart"/>
-      <w:r>
-        <w:rPr>
-          <w:rFonts w:ascii="Times New Roman" w:hAnsi="Times New Roman"/>
-          <w:color w:val="FF0000"/>
-          <w:sz w:val="24"/>
-          <w:szCs w:val="24"/>
-        </w:rPr>
-        <w:t>rs_</w:t>
-      </w:r>
-      <w:r>
-        <w:rPr>
-          <w:rFonts w:ascii="Times New Roman" w:hAnsi="Times New Roman"/>
-          <w:color w:val="FF0000"/>
-          <w:sz w:val="24"/>
-          <w:szCs w:val="24"/>
-        </w:rPr>
-        <w:t>parents</w:t>
-      </w:r>
-      <w:proofErr w:type="spellEnd"/>
-      <w:r>
-        <w:rPr>
-          <w:rFonts w:ascii="Times New Roman" w:hAnsi="Times New Roman"/>
-          <w:color w:val="FF0000"/>
-          <w:sz w:val="24"/>
-          <w:szCs w:val="24"/>
-        </w:rPr>
-        <w:t>&gt;&gt;&lt;&lt;</w:t>
-      </w:r>
-      <w:proofErr w:type="spellStart"/>
-      <w:r>
-        <w:rPr>
-          <w:rFonts w:ascii="Times New Roman" w:hAnsi="Times New Roman"/>
-          <w:color w:val="FF0000"/>
-          <w:sz w:val="24"/>
-          <w:szCs w:val="24"/>
-        </w:rPr>
-        <w:t>cs</w:t>
-      </w:r>
-      <w:proofErr w:type="spellEnd"/>
-      <w:r>
-        <w:rPr>
-          <w:rFonts w:ascii="Times New Roman" w:hAnsi="Times New Roman"/>
-          <w:color w:val="FF0000"/>
-          <w:sz w:val="24"/>
-          <w:szCs w:val="24"/>
-        </w:rPr>
-        <w:t>_{$</w:t>
-      </w:r>
-      <w:proofErr w:type="spellStart"/>
-      <w:r>
-        <w:rPr>
-          <w:rFonts w:ascii="Times New Roman" w:hAnsi="Times New Roman"/>
-          <w:color w:val="FF0000"/>
-          <w:sz w:val="24"/>
-          <w:szCs w:val="24"/>
-        </w:rPr>
-        <w:t>idx</w:t>
-      </w:r>
-      <w:proofErr w:type="spellEnd"/>
-      <w:r>
-        <w:rPr>
-          <w:rFonts w:ascii="Times New Roman" w:hAnsi="Times New Roman"/>
-          <w:color w:val="FF0000"/>
-          <w:sz w:val="24"/>
-          <w:szCs w:val="24"/>
-        </w:rPr>
-        <w:t>=1}&gt;&gt;</w:t>
-      </w:r>
-      <w:r>
-        <w:rPr>
-          <w:rFonts w:ascii="Times New Roman" w:hAnsi="Times New Roman"/>
-          <w:color w:val="FF0000"/>
-          <w:sz w:val="24"/>
-          <w:szCs w:val="24"/>
-        </w:rPr>
-        <w:t>s</w:t>
-      </w:r>
-      <w:r>
-        <w:rPr>
-          <w:rFonts w:ascii="Times New Roman" w:hAnsi="Times New Roman"/>
-          <w:color w:val="FF0000"/>
-          <w:sz w:val="24"/>
-          <w:szCs w:val="24"/>
-        </w:rPr>
-        <w:t>&lt;&lt;</w:t>
-      </w:r>
-      <w:proofErr w:type="spellStart"/>
-      <w:r>
-        <w:rPr>
-          <w:rFonts w:ascii="Times New Roman" w:hAnsi="Times New Roman"/>
-          <w:color w:val="FF0000"/>
-          <w:sz w:val="24"/>
-          <w:szCs w:val="24"/>
-        </w:rPr>
-        <w:t>es</w:t>
-      </w:r>
-      <w:proofErr w:type="spellEnd"/>
-      <w:r>
-        <w:rPr>
-          <w:rFonts w:ascii="Times New Roman" w:hAnsi="Times New Roman"/>
-          <w:color w:val="FF0000"/>
-          <w:sz w:val="24"/>
-          <w:szCs w:val="24"/>
-        </w:rPr>
-        <w:t>_&gt;&gt;&lt;&lt;</w:t>
-      </w:r>
-      <w:proofErr w:type="spellStart"/>
-      <w:r>
-        <w:rPr>
-          <w:rFonts w:ascii="Times New Roman" w:hAnsi="Times New Roman"/>
-          <w:color w:val="FF0000"/>
-          <w:sz w:val="24"/>
-          <w:szCs w:val="24"/>
-        </w:rPr>
-        <w:t>es_</w:t>
-      </w:r>
-      <w:r>
-        <w:rPr>
-          <w:rFonts w:ascii="Times New Roman" w:hAnsi="Times New Roman"/>
-          <w:color w:val="FF0000"/>
-          <w:sz w:val="24"/>
-          <w:szCs w:val="24"/>
-        </w:rPr>
-        <w:t>parents</w:t>
-      </w:r>
-      <w:proofErr w:type="spellEnd"/>
-      <w:r>
-        <w:rPr>
-          <w:rFonts w:ascii="Times New Roman" w:hAnsi="Times New Roman"/>
-          <w:color w:val="FF0000"/>
-          <w:sz w:val="24"/>
-          <w:szCs w:val="24"/>
-        </w:rPr>
-        <w:t>&gt;&gt;</w:t>
+        <w:t xml:space="preserve">specific timescales for each part of the assessment including any part of the assessment of the </w:t>
+      </w:r>
+      <w:proofErr w:type="gramStart"/>
+      <w:r>
+        <w:rPr>
+          <w:rFonts w:ascii="Times New Roman" w:hAnsi="Times New Roman"/>
+          <w:sz w:val="24"/>
+          <w:szCs w:val="24"/>
+        </w:rPr>
+        <w:t>parent</w:t>
+      </w:r>
+      <w:r>
+        <w:rPr>
+          <w:rFonts w:ascii="Times New Roman" w:hAnsi="Times New Roman"/>
+          <w:color w:val="FF0000"/>
+          <w:sz w:val="24"/>
+          <w:szCs w:val="24"/>
+        </w:rPr>
+        <w:t xml:space="preserve">s </w:t>
       </w:r>
       <w:r>
         <w:rPr>
@@ -5869,61 +5381,25 @@
           <w:sz w:val="24"/>
           <w:szCs w:val="24"/>
         </w:rPr>
-        <w:t>alone and with the child</w:t>
-      </w:r>
-      <w:r>
-        <w:rPr>
-          <w:rFonts w:ascii="Times New Roman" w:hAnsi="Times New Roman"/>
-          <w:color w:val="FF0000"/>
-          <w:sz w:val="24"/>
-          <w:szCs w:val="24"/>
-        </w:rPr>
-        <w:t>&lt;&lt;rs_</w:t>
-      </w:r>
-      <w:r>
-        <w:rPr>
-          <w:rFonts w:ascii="Times New Roman" w:hAnsi="Times New Roman"/>
-          <w:color w:val="FF0000"/>
-          <w:sz w:val="24"/>
-          <w:szCs w:val="24"/>
-        </w:rPr>
-        <w:t>childrenNames</w:t>
-      </w:r>
-      <w:r>
-        <w:rPr>
-          <w:rFonts w:ascii="Times New Roman" w:hAnsi="Times New Roman"/>
-          <w:color w:val="FF0000"/>
-          <w:sz w:val="24"/>
-          <w:szCs w:val="24"/>
-        </w:rPr>
-        <w:t>&gt;&gt;&lt;&lt;cs_{$idx=1}&gt;&gt;ren&lt;&lt;es_&gt;&gt;&lt;&lt;es_</w:t>
-      </w:r>
-      <w:r>
-        <w:rPr>
-          <w:rFonts w:ascii="Times New Roman" w:hAnsi="Times New Roman"/>
-          <w:color w:val="FF0000"/>
-          <w:sz w:val="24"/>
-          <w:szCs w:val="24"/>
-        </w:rPr>
-        <w:t>childrenNames</w:t>
-      </w:r>
-      <w:r>
-        <w:rPr>
-          <w:rFonts w:ascii="Times New Roman" w:hAnsi="Times New Roman"/>
-          <w:color w:val="FF0000"/>
-          <w:sz w:val="24"/>
-          <w:szCs w:val="24"/>
-        </w:rPr>
-        <w:t>&gt;&gt;</w:t>
-      </w:r>
-      <w:r>
-        <w:rPr>
-          <w:rFonts w:ascii="Times New Roman" w:hAnsi="Times New Roman"/>
-          <w:color w:val="FF0000"/>
-          <w:sz w:val="24"/>
-          <w:szCs w:val="24"/>
-        </w:rPr>
-        <w:t>;</w:t>
+        <w:t>alone</w:t>
+      </w:r>
+      <w:proofErr w:type="gramEnd"/>
+      <w:r>
+        <w:rPr>
+          <w:rFonts w:ascii="Times New Roman" w:hAnsi="Times New Roman"/>
+          <w:sz w:val="24"/>
+          <w:szCs w:val="24"/>
+        </w:rPr>
+        <w:t xml:space="preserve"> and with the child</w:t>
+      </w:r>
+      <w:r>
+        <w:rPr>
+          <w:rFonts w:ascii="Times New Roman" w:hAnsi="Times New Roman"/>
+          <w:color w:val="FF0000"/>
+          <w:sz w:val="24"/>
+          <w:szCs w:val="24"/>
+        </w:rPr>
+        <w:t>ren</w:t>
       </w:r>
     </w:p>
     <w:p>
@@ -6208,43 +5684,7 @@
           <w:sz w:val="24"/>
           <w:szCs w:val="24"/>
         </w:rPr>
-        <w:t>&lt;&lt;rs_</w:t>
-      </w:r>
-      <w:r>
-        <w:rPr>
-          <w:rFonts w:ascii="Times New Roman" w:hAnsi="Times New Roman"/>
-          <w:color w:val="FF0000"/>
-          <w:sz w:val="24"/>
-          <w:szCs w:val="24"/>
-        </w:rPr>
-        <w:t>childrenNames</w:t>
-      </w:r>
-      <w:r>
-        <w:rPr>
-          <w:rFonts w:ascii="Times New Roman" w:hAnsi="Times New Roman"/>
-          <w:color w:val="FF0000"/>
-          <w:sz w:val="24"/>
-          <w:szCs w:val="24"/>
-        </w:rPr>
-        <w:t>&gt;&gt;&lt;&lt;cs_{$idx=1}&gt;&gt;ren&lt;&lt;es_&gt;&gt;&lt;&lt;es_</w:t>
-      </w:r>
-      <w:r>
-        <w:rPr>
-          <w:rFonts w:ascii="Times New Roman" w:hAnsi="Times New Roman"/>
-          <w:color w:val="FF0000"/>
-          <w:sz w:val="24"/>
-          <w:szCs w:val="24"/>
-        </w:rPr>
-        <w:t>childrenNames</w:t>
-      </w:r>
-      <w:r>
-        <w:rPr>
-          <w:rFonts w:ascii="Times New Roman" w:hAnsi="Times New Roman"/>
-          <w:color w:val="FF0000"/>
-          <w:sz w:val="24"/>
-          <w:szCs w:val="24"/>
-        </w:rPr>
-        <w:t>&gt;&gt;</w:t>
+        <w:t>ren</w:t>
       </w:r>
       <w:r>
         <w:rPr>
@@ -6286,9 +5726,20 @@
           <w:sz w:val="24"/>
           <w:szCs w:val="24"/>
         </w:rPr>
-        <w:t>&lt;&lt;{</w:t>
-      </w:r>
-      <w:proofErr w:type="spellStart"/>
+        <w:t>&lt;</w:t>
+      </w:r>
+      <w:proofErr w:type="gramStart"/>
+      <w:r>
+        <w:rPr>
+          <w:rFonts w:ascii="Times New Roman" w:hAnsi="Times New Roman"/>
+          <w:color w:val="FF0000"/>
+          <w:sz w:val="24"/>
+          <w:szCs w:val="24"/>
+        </w:rPr>
+        <w:t>&lt;{</w:t>
+      </w:r>
+      <w:proofErr w:type="spellStart"/>
+      <w:proofErr w:type="gramEnd"/>
       <w:r>
         <w:rPr>
           <w:rFonts w:ascii="Times New Roman" w:hAnsi="Times New Roman"/>
@@ -6786,43 +6237,7 @@
           <w:sz w:val="24"/>
           <w:szCs w:val="24"/>
         </w:rPr>
-        <w:t>&lt;&lt;rs_</w:t>
-      </w:r>
-      <w:r>
-        <w:rPr>
-          <w:rFonts w:ascii="Times New Roman" w:hAnsi="Times New Roman"/>
-          <w:color w:val="FF0000"/>
-          <w:sz w:val="24"/>
-          <w:szCs w:val="24"/>
-        </w:rPr>
-        <w:t>childrenNames</w:t>
-      </w:r>
-      <w:r>
-        <w:rPr>
-          <w:rFonts w:ascii="Times New Roman" w:hAnsi="Times New Roman"/>
-          <w:color w:val="FF0000"/>
-          <w:sz w:val="24"/>
-          <w:szCs w:val="24"/>
-        </w:rPr>
-        <w:t>&gt;&gt;&lt;&lt;cs_{$idx=1}&gt;&gt;ren&lt;&lt;es_&gt;&gt;&lt;&lt;es_</w:t>
-      </w:r>
-      <w:r>
-        <w:rPr>
-          <w:rFonts w:ascii="Times New Roman" w:hAnsi="Times New Roman"/>
-          <w:color w:val="FF0000"/>
-          <w:sz w:val="24"/>
-          <w:szCs w:val="24"/>
-        </w:rPr>
-        <w:t>childrenNames</w:t>
-      </w:r>
-      <w:r>
-        <w:rPr>
-          <w:rFonts w:ascii="Times New Roman" w:hAnsi="Times New Roman"/>
-          <w:color w:val="FF0000"/>
-          <w:sz w:val="24"/>
-          <w:szCs w:val="24"/>
-        </w:rPr>
-        <w:t>&gt;&gt;</w:t>
+        <w:t>ren</w:t>
       </w:r>
       <w:r>
         <w:rPr>
@@ -6855,9 +6270,20 @@
           <w:sz w:val="24"/>
           <w:szCs w:val="24"/>
         </w:rPr>
-        <w:t>&lt;&lt;{</w:t>
-      </w:r>
-      <w:proofErr w:type="spellStart"/>
+        <w:t>&lt;</w:t>
+      </w:r>
+      <w:proofErr w:type="gramStart"/>
+      <w:r>
+        <w:rPr>
+          <w:rFonts w:ascii="Times New Roman" w:hAnsi="Times New Roman"/>
+          <w:color w:val="FF0000"/>
+          <w:sz w:val="24"/>
+          <w:szCs w:val="24"/>
+        </w:rPr>
+        <w:t>&lt;{</w:t>
+      </w:r>
+      <w:proofErr w:type="spellStart"/>
+      <w:proofErr w:type="gramEnd"/>
       <w:r>
         <w:rPr>
           <w:rFonts w:ascii="Times New Roman" w:hAnsi="Times New Roman"/>
@@ -7033,7 +6459,6 @@
           <w:sz w:val="24"/>
           <w:szCs w:val="24"/>
         </w:rPr>
-        <w:lastRenderedPageBreak/>
         <w:t xml:space="preserve">The local authority must by 11.00am </w:t>
       </w:r>
       <w:r>
@@ -8877,76 +8302,6 @@
     </w:p>
     <w:p>
       <w:pPr>
-        <w:pStyle w:val="ListParagraph"/>
-        <w:ind w:left="360"/>
-        <w:rPr>
-          <w:rFonts w:ascii="Times New Roman" w:hAnsi="Times New Roman"/>
-          <w:sz w:val="24"/>
-          <w:szCs w:val="24"/>
-        </w:rPr>
-      </w:pPr>
-      <w:r>
-        <w:rPr>
-          <w:szCs w:val="24"/>
-          <w:lang w:val="en-US"/>
-        </w:rPr>
-        <w:t>&lt;</w:t>
-      </w:r>
-      <w:proofErr w:type="gramStart"/>
-      <w:r>
-        <w:rPr>
-          <w:szCs w:val="24"/>
-          <w:lang w:val="en-US"/>
-        </w:rPr>
-        <w:t>&lt;{</w:t>
-      </w:r>
-      <w:proofErr w:type="gramEnd"/>
-      <w:r>
-        <w:rPr>
-          <w:b/>
-          <w:szCs w:val="24"/>
-          <w:lang w:val="en-US"/>
-        </w:rPr>
-        <w:t>map</w:t>
-      </w:r>
-      <w:r>
-        <w:rPr>
-          <w:szCs w:val="24"/>
-          <w:lang w:val="en-US"/>
-        </w:rPr>
-        <w:t>(gender, ‘M’, ’</w:t>
-      </w:r>
-      <w:r>
-        <w:rPr>
-          <w:szCs w:val="24"/>
-          <w:lang w:val="en-US"/>
-        </w:rPr>
-        <w:t>his</w:t>
-      </w:r>
-      <w:r>
-        <w:rPr>
-          <w:szCs w:val="24"/>
-          <w:lang w:val="en-US"/>
-        </w:rPr>
-        <w:t>’, ‘F’, ‘</w:t>
-      </w:r>
-      <w:r>
-        <w:rPr>
-          <w:szCs w:val="24"/>
-          <w:lang w:val="en-US"/>
-        </w:rPr>
-        <w:t>her</w:t>
-      </w:r>
-      <w:r>
-        <w:rPr>
-          <w:szCs w:val="24"/>
-          <w:lang w:val="en-US"/>
-        </w:rPr>
-        <w:t>’, ‘Other’)}&gt;&gt;</w:t>
-      </w:r>
-    </w:p>
-    <w:p>
-      <w:pPr>
         <w:rPr>
           <w:rFonts w:ascii="Times New Roman" w:hAnsi="Times New Roman"/>
           <w:b/>
@@ -9677,16 +9032,7 @@
           <w:sz w:val="24"/>
           <w:szCs w:val="24"/>
         </w:rPr>
-        <w:t xml:space="preserve"> at all future hearings in the following </w:t>
-      </w:r>
-      <w:r>
-        <w:rPr>
-          <w:rFonts w:ascii="Times New Roman" w:hAnsi="Times New Roman"/>
-          <w:sz w:val="24"/>
-          <w:szCs w:val="24"/>
-        </w:rPr>
-        <w:lastRenderedPageBreak/>
-        <w:t>language</w:t>
+        <w:t xml:space="preserve"> at all future hearings in the following language</w:t>
       </w:r>
       <w:r>
         <w:rPr>
@@ -9697,141 +9043,14 @@
         </w:rPr>
         <w:t>&lt;&lt;</w:t>
       </w:r>
-      <w:proofErr w:type="spellStart"/>
-      <w:r>
-        <w:rPr>
-          <w:rFonts w:ascii="Times New Roman" w:hAnsi="Times New Roman"/>
-          <w:color w:val="FF0000"/>
-          <w:sz w:val="24"/>
-          <w:szCs w:val="24"/>
-        </w:rPr>
-        <w:t>rs_</w:t>
-      </w:r>
-      <w:r>
-        <w:rPr>
-          <w:rFonts w:ascii="Times New Roman" w:hAnsi="Times New Roman"/>
-          <w:color w:val="FF0000"/>
-          <w:sz w:val="24"/>
-          <w:szCs w:val="24"/>
-        </w:rPr>
-        <w:t>languages</w:t>
-      </w:r>
-      <w:proofErr w:type="spellEnd"/>
-      <w:r>
-        <w:rPr>
-          <w:rFonts w:ascii="Times New Roman" w:hAnsi="Times New Roman"/>
-          <w:color w:val="FF0000"/>
-          <w:sz w:val="24"/>
-          <w:szCs w:val="24"/>
-        </w:rPr>
-        <w:t>&gt;&gt;&lt;&lt;</w:t>
-      </w:r>
-      <w:proofErr w:type="spellStart"/>
-      <w:r>
-        <w:rPr>
-          <w:rFonts w:ascii="Times New Roman" w:hAnsi="Times New Roman"/>
-          <w:color w:val="FF0000"/>
-          <w:sz w:val="24"/>
-          <w:szCs w:val="24"/>
-        </w:rPr>
-        <w:t>cs</w:t>
-      </w:r>
-      <w:proofErr w:type="spellEnd"/>
-      <w:r>
-        <w:rPr>
-          <w:rFonts w:ascii="Times New Roman" w:hAnsi="Times New Roman"/>
-          <w:color w:val="FF0000"/>
-          <w:sz w:val="24"/>
-          <w:szCs w:val="24"/>
-        </w:rPr>
-        <w:t>_{$</w:t>
-      </w:r>
-      <w:proofErr w:type="spellStart"/>
-      <w:r>
-        <w:rPr>
-          <w:rFonts w:ascii="Times New Roman" w:hAnsi="Times New Roman"/>
-          <w:color w:val="FF0000"/>
-          <w:sz w:val="24"/>
-          <w:szCs w:val="24"/>
-        </w:rPr>
-        <w:t>idx</w:t>
-      </w:r>
-      <w:proofErr w:type="spellEnd"/>
-      <w:r>
-        <w:rPr>
-          <w:rFonts w:ascii="Times New Roman" w:hAnsi="Times New Roman"/>
-          <w:color w:val="FF0000"/>
-          <w:sz w:val="24"/>
-          <w:szCs w:val="24"/>
-        </w:rPr>
-        <w:t>=1}&gt;&gt;</w:t>
-      </w:r>
-      <w:r>
-        <w:rPr>
-          <w:rFonts w:ascii="Times New Roman" w:hAnsi="Times New Roman"/>
-          <w:color w:val="FF0000"/>
-          <w:sz w:val="24"/>
-          <w:szCs w:val="24"/>
-        </w:rPr>
-        <w:t>s</w:t>
-      </w:r>
-      <w:r>
-        <w:rPr>
-          <w:rFonts w:ascii="Times New Roman" w:hAnsi="Times New Roman"/>
-          <w:color w:val="FF0000"/>
-          <w:sz w:val="24"/>
-          <w:szCs w:val="24"/>
-        </w:rPr>
-        <w:t>&lt;&lt;</w:t>
-      </w:r>
-      <w:proofErr w:type="spellStart"/>
-      <w:r>
-        <w:rPr>
-          <w:rFonts w:ascii="Times New Roman" w:hAnsi="Times New Roman"/>
-          <w:color w:val="FF0000"/>
-          <w:sz w:val="24"/>
-          <w:szCs w:val="24"/>
-        </w:rPr>
-        <w:t>es</w:t>
-      </w:r>
-      <w:proofErr w:type="spellEnd"/>
-      <w:r>
-        <w:rPr>
-          <w:rFonts w:ascii="Times New Roman" w:hAnsi="Times New Roman"/>
-          <w:color w:val="FF0000"/>
-          <w:sz w:val="24"/>
-          <w:szCs w:val="24"/>
-        </w:rPr>
-        <w:t>_&gt;&gt;&lt;&lt;</w:t>
-      </w:r>
-      <w:proofErr w:type="spellStart"/>
-      <w:r>
-        <w:rPr>
-          <w:rFonts w:ascii="Times New Roman" w:hAnsi="Times New Roman"/>
-          <w:color w:val="FF0000"/>
-          <w:sz w:val="24"/>
-          <w:szCs w:val="24"/>
-        </w:rPr>
-        <w:t>es_</w:t>
-      </w:r>
-      <w:r>
-        <w:rPr>
-          <w:rFonts w:ascii="Times New Roman" w:hAnsi="Times New Roman"/>
-          <w:color w:val="FF0000"/>
-          <w:sz w:val="24"/>
-          <w:szCs w:val="24"/>
-        </w:rPr>
-        <w:t>languages</w:t>
-      </w:r>
-      <w:proofErr w:type="spellEnd"/>
-      <w:r>
-        <w:rPr>
-          <w:rFonts w:ascii="Times New Roman" w:hAnsi="Times New Roman"/>
-          <w:color w:val="FF0000"/>
-          <w:sz w:val="24"/>
-          <w:szCs w:val="24"/>
-        </w:rPr>
-        <w:t>&gt;&gt;</w:t>
+      <w:r>
+        <w:rPr>
+          <w:rFonts w:ascii="Times New Roman" w:hAnsi="Times New Roman"/>
+          <w:color w:val="FF0000"/>
+          <w:sz w:val="24"/>
+          <w:szCs w:val="24"/>
+        </w:rPr>
+        <w:t>languages&gt;&gt;</w:t>
       </w:r>
       <w:r>
         <w:rPr>
@@ -9864,27 +9083,7 @@
           <w:sz w:val="24"/>
           <w:szCs w:val="24"/>
         </w:rPr>
-        <w:t>&lt;&lt;</w:t>
-      </w:r>
-      <w:proofErr w:type="gramStart"/>
-      <w:r>
-        <w:rPr>
-          <w:rFonts w:ascii="Times New Roman" w:hAnsi="Times New Roman"/>
-          <w:color w:val="FF0000"/>
-          <w:sz w:val="24"/>
-          <w:szCs w:val="24"/>
-        </w:rPr>
-        <w:t>languages[</w:t>
-      </w:r>
-      <w:proofErr w:type="gramEnd"/>
-      <w:r>
-        <w:rPr>
-          <w:rFonts w:ascii="Times New Roman" w:hAnsi="Times New Roman"/>
-          <w:color w:val="FF0000"/>
-          <w:sz w:val="24"/>
-          <w:szCs w:val="24"/>
-        </w:rPr>
-        <w:t>*]&gt;&gt;</w:t>
+        <w:t>&lt;&lt;languages&gt;&gt;</w:t>
       </w:r>
     </w:p>
     <w:p>
@@ -10149,83 +9348,30 @@
         </w:rPr>
         <w:t>&lt;&lt;</w:t>
       </w:r>
-      <w:proofErr w:type="spellStart"/>
-      <w:r>
-        <w:rPr>
-          <w:rFonts w:ascii="Times New Roman" w:hAnsi="Times New Roman"/>
-          <w:color w:val="FF0000"/>
-          <w:sz w:val="24"/>
-          <w:szCs w:val="24"/>
-        </w:rPr>
-        <w:t>rs_</w:t>
-      </w:r>
-      <w:r>
-        <w:rPr>
-          <w:rFonts w:ascii="Times New Roman" w:hAnsi="Times New Roman"/>
-          <w:color w:val="FF0000"/>
-          <w:sz w:val="24"/>
-          <w:szCs w:val="24"/>
-        </w:rPr>
-        <w:t>languages</w:t>
-      </w:r>
-      <w:proofErr w:type="spellEnd"/>
-      <w:r>
-        <w:rPr>
-          <w:rFonts w:ascii="Times New Roman" w:hAnsi="Times New Roman"/>
-          <w:color w:val="FF0000"/>
-          <w:sz w:val="24"/>
-          <w:szCs w:val="24"/>
-        </w:rPr>
-        <w:t>&gt;&gt;&lt;&lt;</w:t>
-      </w:r>
-      <w:proofErr w:type="spellStart"/>
-      <w:r>
-        <w:rPr>
-          <w:rFonts w:ascii="Times New Roman" w:hAnsi="Times New Roman"/>
-          <w:color w:val="FF0000"/>
-          <w:sz w:val="24"/>
-          <w:szCs w:val="24"/>
-        </w:rPr>
-        <w:t>cs</w:t>
-      </w:r>
-      <w:proofErr w:type="spellEnd"/>
-      <w:r>
-        <w:rPr>
-          <w:rFonts w:ascii="Times New Roman" w:hAnsi="Times New Roman"/>
-          <w:color w:val="FF0000"/>
-          <w:sz w:val="24"/>
-          <w:szCs w:val="24"/>
-        </w:rPr>
-        <w:t>_{$</w:t>
-      </w:r>
-      <w:proofErr w:type="spellStart"/>
-      <w:r>
-        <w:rPr>
-          <w:rFonts w:ascii="Times New Roman" w:hAnsi="Times New Roman"/>
-          <w:color w:val="FF0000"/>
-          <w:sz w:val="24"/>
-          <w:szCs w:val="24"/>
-        </w:rPr>
-        <w:t>idx</w:t>
-      </w:r>
-      <w:proofErr w:type="spellEnd"/>
-      <w:r>
-        <w:rPr>
-          <w:rFonts w:ascii="Times New Roman" w:hAnsi="Times New Roman"/>
-          <w:color w:val="FF0000"/>
-          <w:sz w:val="24"/>
-          <w:szCs w:val="24"/>
-        </w:rPr>
-        <w:t>=1}&gt;&gt;</w:t>
-      </w:r>
-      <w:r>
-        <w:rPr>
-          <w:rFonts w:ascii="Times New Roman" w:hAnsi="Times New Roman"/>
-          <w:color w:val="FF0000"/>
-          <w:sz w:val="24"/>
-          <w:szCs w:val="24"/>
-        </w:rPr>
-        <w:t>s</w:t>
+      <w:r>
+        <w:rPr>
+          <w:rFonts w:ascii="Times New Roman" w:hAnsi="Times New Roman"/>
+          <w:color w:val="FF0000"/>
+          <w:sz w:val="24"/>
+          <w:szCs w:val="24"/>
+        </w:rPr>
+        <w:t>languages&gt;&gt;</w:t>
+      </w:r>
+      <w:r>
+        <w:rPr>
+          <w:rFonts w:ascii="Times New Roman" w:hAnsi="Times New Roman"/>
+          <w:sz w:val="24"/>
+          <w:szCs w:val="24"/>
+        </w:rPr>
+        <w:t xml:space="preserve"> </w:t>
+      </w:r>
+      <w:r>
+        <w:rPr>
+          <w:rFonts w:ascii="Times New Roman" w:hAnsi="Times New Roman"/>
+          <w:sz w:val="24"/>
+          <w:szCs w:val="24"/>
+        </w:rPr>
+        <w:t>they will understand of the documents upon which the local authority relies to support any allegations made and which explain why the local authority seeks the order</w:t>
       </w:r>
       <w:r>
         <w:rPr>
@@ -10236,90 +9382,6 @@
         </w:rPr>
         <w:t>&lt;&lt;</w:t>
       </w:r>
-      <w:proofErr w:type="spellStart"/>
-      <w:r>
-        <w:rPr>
-          <w:rFonts w:ascii="Times New Roman" w:hAnsi="Times New Roman"/>
-          <w:color w:val="FF0000"/>
-          <w:sz w:val="24"/>
-          <w:szCs w:val="24"/>
-        </w:rPr>
-        <w:t>es</w:t>
-      </w:r>
-      <w:proofErr w:type="spellEnd"/>
-      <w:r>
-        <w:rPr>
-          <w:rFonts w:ascii="Times New Roman" w:hAnsi="Times New Roman"/>
-          <w:color w:val="FF0000"/>
-          <w:sz w:val="24"/>
-          <w:szCs w:val="24"/>
-        </w:rPr>
-        <w:t>_&gt;&gt;&lt;&lt;</w:t>
-      </w:r>
-      <w:proofErr w:type="spellStart"/>
-      <w:r>
-        <w:rPr>
-          <w:rFonts w:ascii="Times New Roman" w:hAnsi="Times New Roman"/>
-          <w:color w:val="FF0000"/>
-          <w:sz w:val="24"/>
-          <w:szCs w:val="24"/>
-        </w:rPr>
-        <w:t>es_</w:t>
-      </w:r>
-      <w:r>
-        <w:rPr>
-          <w:rFonts w:ascii="Times New Roman" w:hAnsi="Times New Roman"/>
-          <w:color w:val="FF0000"/>
-          <w:sz w:val="24"/>
-          <w:szCs w:val="24"/>
-        </w:rPr>
-        <w:t>languages</w:t>
-      </w:r>
-      <w:proofErr w:type="spellEnd"/>
-      <w:r>
-        <w:rPr>
-          <w:rFonts w:ascii="Times New Roman" w:hAnsi="Times New Roman"/>
-          <w:color w:val="FF0000"/>
-          <w:sz w:val="24"/>
-          <w:szCs w:val="24"/>
-        </w:rPr>
-        <w:t>&gt;&gt;</w:t>
-      </w:r>
-      <w:r>
-        <w:rPr>
-          <w:rFonts w:ascii="Times New Roman" w:hAnsi="Times New Roman"/>
-          <w:sz w:val="24"/>
-          <w:szCs w:val="24"/>
-        </w:rPr>
-        <w:t xml:space="preserve"> </w:t>
-      </w:r>
-      <w:r>
-        <w:rPr>
-          <w:rFonts w:ascii="Times New Roman" w:hAnsi="Times New Roman"/>
-          <w:sz w:val="24"/>
-          <w:szCs w:val="24"/>
-        </w:rPr>
-        <w:t>they will understand of the documents upon which the local authority relies to support any allegations made and which explain why the local authority seeks the order</w:t>
-      </w:r>
-      <w:r>
-        <w:rPr>
-          <w:rFonts w:ascii="Times New Roman" w:hAnsi="Times New Roman"/>
-          <w:color w:val="FF0000"/>
-          <w:sz w:val="24"/>
-          <w:szCs w:val="24"/>
-        </w:rPr>
-        <w:t>&lt;&lt;</w:t>
-      </w:r>
-      <w:proofErr w:type="spellStart"/>
-      <w:r>
-        <w:rPr>
-          <w:rFonts w:ascii="Times New Roman" w:hAnsi="Times New Roman"/>
-          <w:color w:val="FF0000"/>
-          <w:sz w:val="24"/>
-          <w:szCs w:val="24"/>
-        </w:rPr>
-        <w:t>rs_</w:t>
-      </w:r>
       <w:r>
         <w:rPr>
           <w:rFonts w:ascii="Times New Roman" w:hAnsi="Times New Roman"/>
@@ -10329,114 +9391,6 @@
         </w:rPr>
         <w:t>orders</w:t>
       </w:r>
-      <w:proofErr w:type="spellEnd"/>
-      <w:r>
-        <w:rPr>
-          <w:rFonts w:ascii="Times New Roman" w:hAnsi="Times New Roman"/>
-          <w:color w:val="FF0000"/>
-          <w:sz w:val="24"/>
-          <w:szCs w:val="24"/>
-        </w:rPr>
-        <w:t>&gt;&gt;&lt;&lt;</w:t>
-      </w:r>
-      <w:proofErr w:type="spellStart"/>
-      <w:r>
-        <w:rPr>
-          <w:rFonts w:ascii="Times New Roman" w:hAnsi="Times New Roman"/>
-          <w:color w:val="FF0000"/>
-          <w:sz w:val="24"/>
-          <w:szCs w:val="24"/>
-        </w:rPr>
-        <w:t>cs</w:t>
-      </w:r>
-      <w:proofErr w:type="spellEnd"/>
-      <w:r>
-        <w:rPr>
-          <w:rFonts w:ascii="Times New Roman" w:hAnsi="Times New Roman"/>
-          <w:color w:val="FF0000"/>
-          <w:sz w:val="24"/>
-          <w:szCs w:val="24"/>
-        </w:rPr>
-        <w:t>_{$</w:t>
-      </w:r>
-      <w:proofErr w:type="spellStart"/>
-      <w:r>
-        <w:rPr>
-          <w:rFonts w:ascii="Times New Roman" w:hAnsi="Times New Roman"/>
-          <w:color w:val="FF0000"/>
-          <w:sz w:val="24"/>
-          <w:szCs w:val="24"/>
-        </w:rPr>
-        <w:t>idx</w:t>
-      </w:r>
-      <w:proofErr w:type="spellEnd"/>
-      <w:r>
-        <w:rPr>
-          <w:rFonts w:ascii="Times New Roman" w:hAnsi="Times New Roman"/>
-          <w:color w:val="FF0000"/>
-          <w:sz w:val="24"/>
-          <w:szCs w:val="24"/>
-        </w:rPr>
-        <w:t>=1}&gt;&gt;</w:t>
-      </w:r>
-      <w:r>
-        <w:rPr>
-          <w:rFonts w:ascii="Times New Roman" w:hAnsi="Times New Roman"/>
-          <w:color w:val="FF0000"/>
-          <w:sz w:val="24"/>
-          <w:szCs w:val="24"/>
-        </w:rPr>
-        <w:t>s</w:t>
-      </w:r>
-      <w:r>
-        <w:rPr>
-          <w:rFonts w:ascii="Times New Roman" w:hAnsi="Times New Roman"/>
-          <w:color w:val="FF0000"/>
-          <w:sz w:val="24"/>
-          <w:szCs w:val="24"/>
-        </w:rPr>
-        <w:t>&lt;&lt;</w:t>
-      </w:r>
-      <w:proofErr w:type="spellStart"/>
-      <w:r>
-        <w:rPr>
-          <w:rFonts w:ascii="Times New Roman" w:hAnsi="Times New Roman"/>
-          <w:color w:val="FF0000"/>
-          <w:sz w:val="24"/>
-          <w:szCs w:val="24"/>
-        </w:rPr>
-        <w:t>es</w:t>
-      </w:r>
-      <w:proofErr w:type="spellEnd"/>
-      <w:r>
-        <w:rPr>
-          <w:rFonts w:ascii="Times New Roman" w:hAnsi="Times New Roman"/>
-          <w:color w:val="FF0000"/>
-          <w:sz w:val="24"/>
-          <w:szCs w:val="24"/>
-        </w:rPr>
-        <w:t>_&gt;&gt;&lt;&lt;</w:t>
-      </w:r>
-      <w:proofErr w:type="spellStart"/>
-      <w:r>
-        <w:rPr>
-          <w:rFonts w:ascii="Times New Roman" w:hAnsi="Times New Roman"/>
-          <w:color w:val="FF0000"/>
-          <w:sz w:val="24"/>
-          <w:szCs w:val="24"/>
-        </w:rPr>
-        <w:t>es_</w:t>
-      </w:r>
-      <w:r>
-        <w:rPr>
-          <w:rFonts w:ascii="Times New Roman" w:hAnsi="Times New Roman"/>
-          <w:color w:val="FF0000"/>
-          <w:sz w:val="24"/>
-          <w:szCs w:val="24"/>
-        </w:rPr>
-        <w:t>orders</w:t>
-      </w:r>
-      <w:proofErr w:type="spellEnd"/>
       <w:r>
         <w:rPr>
           <w:rFonts w:ascii="Times New Roman" w:hAnsi="Times New Roman"/>
@@ -10561,7 +9515,6 @@
         <w:t>&lt;&lt;</w:t>
       </w:r>
       <w:proofErr w:type="spellStart"/>
-      <w:proofErr w:type="gramStart"/>
       <w:r>
         <w:rPr>
           <w:rFonts w:ascii="Times New Roman" w:hAnsi="Times New Roman"/>
@@ -10579,17 +9532,7 @@
           <w:sz w:val="24"/>
           <w:szCs w:val="24"/>
         </w:rPr>
-        <w:t>[</w:t>
-      </w:r>
-      <w:proofErr w:type="gramEnd"/>
-      <w:r>
-        <w:rPr>
-          <w:rFonts w:ascii="Times New Roman" w:hAnsi="Times New Roman"/>
-          <w:color w:val="FF0000"/>
-          <w:sz w:val="24"/>
-          <w:szCs w:val="24"/>
-        </w:rPr>
-        <w:t>*]&gt;&gt;</w:t>
+        <w:t>&gt;&gt;</w:t>
       </w:r>
       <w:r>
         <w:rPr>
@@ -10606,43 +9549,7 @@
           <w:sz w:val="24"/>
           <w:szCs w:val="24"/>
         </w:rPr>
-        <w:t>&lt;&lt;rs_</w:t>
-      </w:r>
-      <w:r>
-        <w:rPr>
-          <w:rFonts w:ascii="Times New Roman" w:hAnsi="Times New Roman"/>
-          <w:color w:val="FF0000"/>
-          <w:sz w:val="24"/>
-          <w:szCs w:val="24"/>
-        </w:rPr>
-        <w:t>childrenNames</w:t>
-      </w:r>
-      <w:r>
-        <w:rPr>
-          <w:rFonts w:ascii="Times New Roman" w:hAnsi="Times New Roman"/>
-          <w:color w:val="FF0000"/>
-          <w:sz w:val="24"/>
-          <w:szCs w:val="24"/>
-        </w:rPr>
-        <w:t>&gt;&gt;&lt;&lt;cs_{$idx=1}&gt;&gt;ren&lt;&lt;es_&gt;&gt;&lt;&lt;es_</w:t>
-      </w:r>
-      <w:r>
-        <w:rPr>
-          <w:rFonts w:ascii="Times New Roman" w:hAnsi="Times New Roman"/>
-          <w:color w:val="FF0000"/>
-          <w:sz w:val="24"/>
-          <w:szCs w:val="24"/>
-        </w:rPr>
-        <w:t>childrenNames</w:t>
-      </w:r>
-      <w:r>
-        <w:rPr>
-          <w:rFonts w:ascii="Times New Roman" w:hAnsi="Times New Roman"/>
-          <w:color w:val="FF0000"/>
-          <w:sz w:val="24"/>
-          <w:szCs w:val="24"/>
-        </w:rPr>
-        <w:t>&gt;&gt;</w:t>
+        <w:t>ren</w:t>
       </w:r>
       <w:r>
         <w:rPr>
@@ -11558,7 +10465,6 @@
           <w:sz w:val="24"/>
           <w:szCs w:val="24"/>
         </w:rPr>
-        <w:lastRenderedPageBreak/>
         <w:t>must</w:t>
       </w:r>
       <w:r>
@@ -11633,6 +10539,7 @@
           <w:sz w:val="24"/>
           <w:szCs w:val="24"/>
         </w:rPr>
+        <w:lastRenderedPageBreak/>
         <w:t xml:space="preserve">A </w:t>
       </w:r>
       <w:r>
@@ -15041,7 +13948,7 @@
 </file>
 
 <file path=customXml/itemProps1.xml><?xml version="1.0" encoding="utf-8"?>
-<ds:datastoreItem xmlns:ds="http://schemas.openxmlformats.org/officeDocument/2006/customXml" ds:itemID="{140DC1D4-C738-0847-8E34-5B9EC5788178}">
+<ds:datastoreItem xmlns:ds="http://schemas.openxmlformats.org/officeDocument/2006/customXml" ds:itemID="{ECF08E60-A17F-F84D-AC57-398E4DB9D6DC}">
   <ds:schemaRefs>
     <ds:schemaRef ds:uri="http://schemas.openxmlformats.org/officeDocument/2006/bibliography"/>
   </ds:schemaRefs>

</xml_diff>

<commit_message>
template updated and code cleaned up
</commit_message>
<xml_diff>
--- a/docker/docmosis/templates/FPL-template-docmosis.docx
+++ b/docker/docmosis/templates/FPL-template-docmosis.docx
@@ -655,7 +655,7 @@
             <v:imagedata r:id="rId8" o:title=""/>
             <w10:wrap type="square"/>
           </v:shape>
-          <o:OLEObject Type="Embed" ProgID="Word.Picture.8" ShapeID="_x0000_s1026" DrawAspect="Content" ObjectID="_1619868077" r:id="rId9"/>
+          <o:OLEObject Type="Embed" ProgID="Word.Picture.8" ShapeID="_x0000_s1026" DrawAspect="Content" ObjectID="_1619950456" r:id="rId9"/>
         </w:object>
       </w:r>
       <w:bookmarkEnd w:id="0"/>
@@ -671,69 +671,83 @@
           <w:sz w:val="28"/>
           <w:szCs w:val="28"/>
         </w:rPr>
-        <w:tab/>
-      </w:r>
-      <w:r>
-        <w:rPr>
+        <w:t xml:space="preserve"> </w:t>
+      </w:r>
+      <w:r>
+        <w:rPr>
+          <w:color w:val="FF0000"/>
           <w:sz w:val="28"/>
           <w:szCs w:val="28"/>
         </w:rPr>
-        <w:t xml:space="preserve">Case </w:t>
-      </w:r>
-      <w:r>
-        <w:rPr>
+        <w:t>&lt;&lt;</w:t>
+      </w:r>
+      <w:proofErr w:type="spellStart"/>
+      <w:r>
+        <w:rPr>
+          <w:color w:val="FF0000"/>
           <w:sz w:val="28"/>
           <w:szCs w:val="28"/>
         </w:rPr>
-        <w:t xml:space="preserve">no. </w:t>
-      </w:r>
-      <w:r>
-        <w:rPr>
-          <w:color w:val="0B0C0C"/>
+        <w:t>caseN</w:t>
+      </w:r>
+      <w:r>
+        <w:rPr>
+          <w:color w:val="FF0000"/>
           <w:sz w:val="28"/>
           <w:szCs w:val="28"/>
         </w:rPr>
-        <w:t>#1557-7399-8944-9036</w:t>
-      </w:r>
-      <w:r>
-        <w:rPr>
-          <w:color w:val="0B0C0C"/>
+        <w:t>ame</w:t>
+      </w:r>
+      <w:bookmarkStart w:id="1" w:name="_GoBack"/>
+      <w:bookmarkEnd w:id="1"/>
+      <w:proofErr w:type="spellEnd"/>
+      <w:r>
+        <w:rPr>
+          <w:color w:val="FF0000"/>
           <w:sz w:val="28"/>
           <w:szCs w:val="28"/>
         </w:rPr>
-        <w:t xml:space="preserve"> </w:t>
-      </w:r>
-      <w:r>
-        <w:rPr>
+        <w:t>&gt;&gt;</w:t>
+      </w:r>
+      <w:r>
+        <w:rPr>
+          <w:color w:val="FF0000"/>
           <w:sz w:val="28"/>
           <w:szCs w:val="28"/>
         </w:rPr>
-        <w:t xml:space="preserve">sitting at </w:t>
-      </w:r>
-      <w:r>
-        <w:rPr>
-          <w:color w:val="FF0000"/>
+        <w:t xml:space="preserve"> </w:t>
+      </w:r>
+      <w:r>
+        <w:rPr>
           <w:sz w:val="28"/>
           <w:szCs w:val="28"/>
         </w:rPr>
-        <w:t>&lt;&lt;</w:t>
-      </w:r>
-      <w:proofErr w:type="spellStart"/>
+        <w:t xml:space="preserve">sitting at </w:t>
+      </w:r>
       <w:r>
         <w:rPr>
           <w:color w:val="FF0000"/>
           <w:sz w:val="28"/>
           <w:szCs w:val="28"/>
         </w:rPr>
-        <w:t>courtName</w:t>
-      </w:r>
-      <w:proofErr w:type="spellEnd"/>
+        <w:t>&lt;&lt;</w:t>
+      </w:r>
+      <w:proofErr w:type="spellStart"/>
       <w:r>
         <w:rPr>
           <w:color w:val="FF0000"/>
           <w:sz w:val="28"/>
           <w:szCs w:val="28"/>
         </w:rPr>
+        <w:t>courtName</w:t>
+      </w:r>
+      <w:proofErr w:type="spellEnd"/>
+      <w:r>
+        <w:rPr>
+          <w:color w:val="FF0000"/>
+          <w:sz w:val="28"/>
+          <w:szCs w:val="28"/>
+        </w:rPr>
         <w:t>&gt;&gt;</w:t>
       </w:r>
     </w:p>
@@ -828,18 +842,7 @@
           <w:sz w:val="24"/>
           <w:szCs w:val="24"/>
         </w:rPr>
-        <w:t>The chi</w:t>
-      </w:r>
-      <w:bookmarkStart w:id="1" w:name="_GoBack"/>
-      <w:bookmarkEnd w:id="1"/>
-      <w:r>
-        <w:rPr>
-          <w:rFonts w:ascii="Times New Roman" w:hAnsi="Times New Roman"/>
-          <w:b/>
-          <w:sz w:val="24"/>
-          <w:szCs w:val="24"/>
-        </w:rPr>
-        <w:t>ld</w:t>
+        <w:t>The child</w:t>
       </w:r>
       <w:r>
         <w:rPr>
@@ -13820,7 +13823,7 @@
 </file>
 
 <file path=customXml/itemProps1.xml><?xml version="1.0" encoding="utf-8"?>
-<ds:datastoreItem xmlns:ds="http://schemas.openxmlformats.org/officeDocument/2006/customXml" ds:itemID="{50840E97-B2C7-554D-A170-5E00C14D5FB4}">
+<ds:datastoreItem xmlns:ds="http://schemas.openxmlformats.org/officeDocument/2006/customXml" ds:itemID="{16A7548C-394B-0F40-BD4C-4E206C83FE01}">
   <ds:schemaRefs>
     <ds:schemaRef ds:uri="http://schemas.openxmlformats.org/officeDocument/2006/bibliography"/>
   </ds:schemaRefs>

</xml_diff>